<commit_message>
Documentatie en experiment met macd multi interval instap
</commit_message>
<xml_diff>
--- a/CryptoScanBot.docx
+++ b/CryptoScanBot.docx
@@ -94,7 +94,7 @@
           <w:r>
             <w:fldChar w:fldCharType="separate"/>
           </w:r>
-          <w:hyperlink w:anchor="_Toc173590453" w:history="1">
+          <w:hyperlink w:anchor="_Toc174092840" w:history="1">
             <w:r>
               <w:rPr>
                 <w:rStyle w:val="Hyperlink"/>
@@ -121,7 +121,7 @@
                 <w:noProof/>
                 <w:webHidden/>
               </w:rPr>
-              <w:instrText xml:space="preserve"> PAGEREF _Toc173590453 \h </w:instrText>
+              <w:instrText xml:space="preserve"> PAGEREF _Toc174092840 \h </w:instrText>
             </w:r>
             <w:r>
               <w:rPr>
@@ -166,7 +166,7 @@
               <w14:ligatures w14:val="standardContextual"/>
             </w:rPr>
           </w:pPr>
-          <w:hyperlink w:anchor="_Toc173590454" w:history="1">
+          <w:hyperlink w:anchor="_Toc174092841" w:history="1">
             <w:r>
               <w:rPr>
                 <w:rStyle w:val="Hyperlink"/>
@@ -193,7 +193,7 @@
                 <w:noProof/>
                 <w:webHidden/>
               </w:rPr>
-              <w:instrText xml:space="preserve"> PAGEREF _Toc173590454 \h </w:instrText>
+              <w:instrText xml:space="preserve"> PAGEREF _Toc174092841 \h </w:instrText>
             </w:r>
             <w:r>
               <w:rPr>
@@ -238,7 +238,7 @@
               <w14:ligatures w14:val="standardContextual"/>
             </w:rPr>
           </w:pPr>
-          <w:hyperlink w:anchor="_Toc173590455" w:history="1">
+          <w:hyperlink w:anchor="_Toc174092842" w:history="1">
             <w:r>
               <w:rPr>
                 <w:rStyle w:val="Hyperlink"/>
@@ -265,7 +265,7 @@
                 <w:noProof/>
                 <w:webHidden/>
               </w:rPr>
-              <w:instrText xml:space="preserve"> PAGEREF _Toc173590455 \h </w:instrText>
+              <w:instrText xml:space="preserve"> PAGEREF _Toc174092842 \h </w:instrText>
             </w:r>
             <w:r>
               <w:rPr>
@@ -307,7 +307,7 @@
               <w14:ligatures w14:val="standardContextual"/>
             </w:rPr>
           </w:pPr>
-          <w:hyperlink w:anchor="_Toc173590456" w:history="1">
+          <w:hyperlink w:anchor="_Toc174092843" w:history="1">
             <w:r>
               <w:rPr>
                 <w:rStyle w:val="Hyperlink"/>
@@ -334,7 +334,7 @@
                 <w:noProof/>
                 <w:webHidden/>
               </w:rPr>
-              <w:instrText xml:space="preserve"> PAGEREF _Toc173590456 \h </w:instrText>
+              <w:instrText xml:space="preserve"> PAGEREF _Toc174092843 \h </w:instrText>
             </w:r>
             <w:r>
               <w:rPr>
@@ -376,7 +376,7 @@
               <w14:ligatures w14:val="standardContextual"/>
             </w:rPr>
           </w:pPr>
-          <w:hyperlink w:anchor="_Toc173590457" w:history="1">
+          <w:hyperlink w:anchor="_Toc174092844" w:history="1">
             <w:r>
               <w:rPr>
                 <w:rStyle w:val="Hyperlink"/>
@@ -403,7 +403,7 @@
                 <w:noProof/>
                 <w:webHidden/>
               </w:rPr>
-              <w:instrText xml:space="preserve"> PAGEREF _Toc173590457 \h </w:instrText>
+              <w:instrText xml:space="preserve"> PAGEREF _Toc174092844 \h </w:instrText>
             </w:r>
             <w:r>
               <w:rPr>
@@ -445,7 +445,7 @@
               <w14:ligatures w14:val="standardContextual"/>
             </w:rPr>
           </w:pPr>
-          <w:hyperlink w:anchor="_Toc173590458" w:history="1">
+          <w:hyperlink w:anchor="_Toc174092845" w:history="1">
             <w:r>
               <w:rPr>
                 <w:rStyle w:val="Hyperlink"/>
@@ -472,7 +472,7 @@
                 <w:noProof/>
                 <w:webHidden/>
               </w:rPr>
-              <w:instrText xml:space="preserve"> PAGEREF _Toc173590458 \h </w:instrText>
+              <w:instrText xml:space="preserve"> PAGEREF _Toc174092845 \h </w:instrText>
             </w:r>
             <w:r>
               <w:rPr>
@@ -514,7 +514,7 @@
               <w14:ligatures w14:val="standardContextual"/>
             </w:rPr>
           </w:pPr>
-          <w:hyperlink w:anchor="_Toc173590459" w:history="1">
+          <w:hyperlink w:anchor="_Toc174092846" w:history="1">
             <w:r>
               <w:rPr>
                 <w:rStyle w:val="Hyperlink"/>
@@ -541,7 +541,7 @@
                 <w:noProof/>
                 <w:webHidden/>
               </w:rPr>
-              <w:instrText xml:space="preserve"> PAGEREF _Toc173590459 \h </w:instrText>
+              <w:instrText xml:space="preserve"> PAGEREF _Toc174092846 \h </w:instrText>
             </w:r>
             <w:r>
               <w:rPr>
@@ -586,7 +586,7 @@
               <w14:ligatures w14:val="standardContextual"/>
             </w:rPr>
           </w:pPr>
-          <w:hyperlink w:anchor="_Toc173590460" w:history="1">
+          <w:hyperlink w:anchor="_Toc174092847" w:history="1">
             <w:r>
               <w:rPr>
                 <w:rStyle w:val="Hyperlink"/>
@@ -613,7 +613,7 @@
                 <w:noProof/>
                 <w:webHidden/>
               </w:rPr>
-              <w:instrText xml:space="preserve"> PAGEREF _Toc173590460 \h </w:instrText>
+              <w:instrText xml:space="preserve"> PAGEREF _Toc174092847 \h </w:instrText>
             </w:r>
             <w:r>
               <w:rPr>
@@ -655,7 +655,7 @@
               <w14:ligatures w14:val="standardContextual"/>
             </w:rPr>
           </w:pPr>
-          <w:hyperlink w:anchor="_Toc173590461" w:history="1">
+          <w:hyperlink w:anchor="_Toc174092848" w:history="1">
             <w:r>
               <w:rPr>
                 <w:rStyle w:val="Hyperlink"/>
@@ -682,7 +682,7 @@
                 <w:noProof/>
                 <w:webHidden/>
               </w:rPr>
-              <w:instrText xml:space="preserve"> PAGEREF _Toc173590461 \h </w:instrText>
+              <w:instrText xml:space="preserve"> PAGEREF _Toc174092848 \h </w:instrText>
             </w:r>
             <w:r>
               <w:rPr>
@@ -724,7 +724,7 @@
               <w14:ligatures w14:val="standardContextual"/>
             </w:rPr>
           </w:pPr>
-          <w:hyperlink w:anchor="_Toc173590462" w:history="1">
+          <w:hyperlink w:anchor="_Toc174092849" w:history="1">
             <w:r>
               <w:rPr>
                 <w:rStyle w:val="Hyperlink"/>
@@ -751,7 +751,7 @@
                 <w:noProof/>
                 <w:webHidden/>
               </w:rPr>
-              <w:instrText xml:space="preserve"> PAGEREF _Toc173590462 \h </w:instrText>
+              <w:instrText xml:space="preserve"> PAGEREF _Toc174092849 \h </w:instrText>
             </w:r>
             <w:r>
               <w:rPr>
@@ -793,7 +793,7 @@
               <w14:ligatures w14:val="standardContextual"/>
             </w:rPr>
           </w:pPr>
-          <w:hyperlink w:anchor="_Toc173590463" w:history="1">
+          <w:hyperlink w:anchor="_Toc174092850" w:history="1">
             <w:r>
               <w:rPr>
                 <w:rStyle w:val="Hyperlink"/>
@@ -820,7 +820,7 @@
                 <w:noProof/>
                 <w:webHidden/>
               </w:rPr>
-              <w:instrText xml:space="preserve"> PAGEREF _Toc173590463 \h </w:instrText>
+              <w:instrText xml:space="preserve"> PAGEREF _Toc174092850 \h </w:instrText>
             </w:r>
             <w:r>
               <w:rPr>
@@ -862,7 +862,7 @@
               <w14:ligatures w14:val="standardContextual"/>
             </w:rPr>
           </w:pPr>
-          <w:hyperlink w:anchor="_Toc173590464" w:history="1">
+          <w:hyperlink w:anchor="_Toc174092851" w:history="1">
             <w:r>
               <w:rPr>
                 <w:rStyle w:val="Hyperlink"/>
@@ -889,7 +889,7 @@
                 <w:noProof/>
                 <w:webHidden/>
               </w:rPr>
-              <w:instrText xml:space="preserve"> PAGEREF _Toc173590464 \h </w:instrText>
+              <w:instrText xml:space="preserve"> PAGEREF _Toc174092851 \h </w:instrText>
             </w:r>
             <w:r>
               <w:rPr>
@@ -931,7 +931,7 @@
               <w14:ligatures w14:val="standardContextual"/>
             </w:rPr>
           </w:pPr>
-          <w:hyperlink w:anchor="_Toc173590465" w:history="1">
+          <w:hyperlink w:anchor="_Toc174092852" w:history="1">
             <w:r>
               <w:rPr>
                 <w:rStyle w:val="Hyperlink"/>
@@ -958,7 +958,7 @@
                 <w:noProof/>
                 <w:webHidden/>
               </w:rPr>
-              <w:instrText xml:space="preserve"> PAGEREF _Toc173590465 \h </w:instrText>
+              <w:instrText xml:space="preserve"> PAGEREF _Toc174092852 \h </w:instrText>
             </w:r>
             <w:r>
               <w:rPr>
@@ -1000,7 +1000,7 @@
               <w14:ligatures w14:val="standardContextual"/>
             </w:rPr>
           </w:pPr>
-          <w:hyperlink w:anchor="_Toc173590466" w:history="1">
+          <w:hyperlink w:anchor="_Toc174092853" w:history="1">
             <w:r>
               <w:rPr>
                 <w:rStyle w:val="Hyperlink"/>
@@ -1027,7 +1027,7 @@
                 <w:noProof/>
                 <w:webHidden/>
               </w:rPr>
-              <w:instrText xml:space="preserve"> PAGEREF _Toc173590466 \h </w:instrText>
+              <w:instrText xml:space="preserve"> PAGEREF _Toc174092853 \h </w:instrText>
             </w:r>
             <w:r>
               <w:rPr>
@@ -1072,7 +1072,7 @@
               <w14:ligatures w14:val="standardContextual"/>
             </w:rPr>
           </w:pPr>
-          <w:hyperlink w:anchor="_Toc173590467" w:history="1">
+          <w:hyperlink w:anchor="_Toc174092854" w:history="1">
             <w:r>
               <w:rPr>
                 <w:rStyle w:val="Hyperlink"/>
@@ -1099,7 +1099,7 @@
                 <w:noProof/>
                 <w:webHidden/>
               </w:rPr>
-              <w:instrText xml:space="preserve"> PAGEREF _Toc173590467 \h </w:instrText>
+              <w:instrText xml:space="preserve"> PAGEREF _Toc174092854 \h </w:instrText>
             </w:r>
             <w:r>
               <w:rPr>
@@ -1141,7 +1141,7 @@
               <w14:ligatures w14:val="standardContextual"/>
             </w:rPr>
           </w:pPr>
-          <w:hyperlink w:anchor="_Toc173590468" w:history="1">
+          <w:hyperlink w:anchor="_Toc174092855" w:history="1">
             <w:r>
               <w:rPr>
                 <w:rStyle w:val="Hyperlink"/>
@@ -1168,7 +1168,7 @@
                 <w:noProof/>
                 <w:webHidden/>
               </w:rPr>
-              <w:instrText xml:space="preserve"> PAGEREF _Toc173590468 \h </w:instrText>
+              <w:instrText xml:space="preserve"> PAGEREF _Toc174092855 \h </w:instrText>
             </w:r>
             <w:r>
               <w:rPr>
@@ -1213,7 +1213,7 @@
               <w14:ligatures w14:val="standardContextual"/>
             </w:rPr>
           </w:pPr>
-          <w:hyperlink w:anchor="_Toc173590469" w:history="1">
+          <w:hyperlink w:anchor="_Toc174092856" w:history="1">
             <w:r>
               <w:rPr>
                 <w:rStyle w:val="Hyperlink"/>
@@ -1240,7 +1240,7 @@
                 <w:noProof/>
                 <w:webHidden/>
               </w:rPr>
-              <w:instrText xml:space="preserve"> PAGEREF _Toc173590469 \h </w:instrText>
+              <w:instrText xml:space="preserve"> PAGEREF _Toc174092856 \h </w:instrText>
             </w:r>
             <w:r>
               <w:rPr>
@@ -1285,7 +1285,7 @@
               <w14:ligatures w14:val="standardContextual"/>
             </w:rPr>
           </w:pPr>
-          <w:hyperlink w:anchor="_Toc173590470" w:history="1">
+          <w:hyperlink w:anchor="_Toc174092857" w:history="1">
             <w:r>
               <w:rPr>
                 <w:rStyle w:val="Hyperlink"/>
@@ -1312,7 +1312,7 @@
                 <w:noProof/>
                 <w:webHidden/>
               </w:rPr>
-              <w:instrText xml:space="preserve"> PAGEREF _Toc173590470 \h </w:instrText>
+              <w:instrText xml:space="preserve"> PAGEREF _Toc174092857 \h </w:instrText>
             </w:r>
             <w:r>
               <w:rPr>
@@ -1357,7 +1357,7 @@
               <w14:ligatures w14:val="standardContextual"/>
             </w:rPr>
           </w:pPr>
-          <w:hyperlink w:anchor="_Toc173590471" w:history="1">
+          <w:hyperlink w:anchor="_Toc174092858" w:history="1">
             <w:r>
               <w:rPr>
                 <w:rStyle w:val="Hyperlink"/>
@@ -1384,7 +1384,7 @@
                 <w:noProof/>
                 <w:webHidden/>
               </w:rPr>
-              <w:instrText xml:space="preserve"> PAGEREF _Toc173590471 \h </w:instrText>
+              <w:instrText xml:space="preserve"> PAGEREF _Toc174092858 \h </w:instrText>
             </w:r>
             <w:r>
               <w:rPr>
@@ -1429,7 +1429,7 @@
               <w14:ligatures w14:val="standardContextual"/>
             </w:rPr>
           </w:pPr>
-          <w:hyperlink w:anchor="_Toc173590472" w:history="1">
+          <w:hyperlink w:anchor="_Toc174092859" w:history="1">
             <w:r>
               <w:rPr>
                 <w:rStyle w:val="Hyperlink"/>
@@ -1456,7 +1456,7 @@
                 <w:noProof/>
                 <w:webHidden/>
               </w:rPr>
-              <w:instrText xml:space="preserve"> PAGEREF _Toc173590472 \h </w:instrText>
+              <w:instrText xml:space="preserve"> PAGEREF _Toc174092859 \h </w:instrText>
             </w:r>
             <w:r>
               <w:rPr>
@@ -1498,7 +1498,7 @@
               <w14:ligatures w14:val="standardContextual"/>
             </w:rPr>
           </w:pPr>
-          <w:hyperlink w:anchor="_Toc173590473" w:history="1">
+          <w:hyperlink w:anchor="_Toc174092860" w:history="1">
             <w:r>
               <w:rPr>
                 <w:rStyle w:val="Hyperlink"/>
@@ -1525,7 +1525,7 @@
                 <w:noProof/>
                 <w:webHidden/>
               </w:rPr>
-              <w:instrText xml:space="preserve"> PAGEREF _Toc173590473 \h </w:instrText>
+              <w:instrText xml:space="preserve"> PAGEREF _Toc174092860 \h </w:instrText>
             </w:r>
             <w:r>
               <w:rPr>
@@ -1567,7 +1567,7 @@
               <w14:ligatures w14:val="standardContextual"/>
             </w:rPr>
           </w:pPr>
-          <w:hyperlink w:anchor="_Toc173590474" w:history="1">
+          <w:hyperlink w:anchor="_Toc174092861" w:history="1">
             <w:r>
               <w:rPr>
                 <w:rStyle w:val="Hyperlink"/>
@@ -1594,7 +1594,7 @@
                 <w:noProof/>
                 <w:webHidden/>
               </w:rPr>
-              <w:instrText xml:space="preserve"> PAGEREF _Toc173590474 \h </w:instrText>
+              <w:instrText xml:space="preserve"> PAGEREF _Toc174092861 \h </w:instrText>
             </w:r>
             <w:r>
               <w:rPr>
@@ -1639,7 +1639,7 @@
               <w14:ligatures w14:val="standardContextual"/>
             </w:rPr>
           </w:pPr>
-          <w:hyperlink w:anchor="_Toc173590475" w:history="1">
+          <w:hyperlink w:anchor="_Toc174092862" w:history="1">
             <w:r>
               <w:rPr>
                 <w:rStyle w:val="Hyperlink"/>
@@ -1666,7 +1666,7 @@
                 <w:noProof/>
                 <w:webHidden/>
               </w:rPr>
-              <w:instrText xml:space="preserve"> PAGEREF _Toc173590475 \h </w:instrText>
+              <w:instrText xml:space="preserve"> PAGEREF _Toc174092862 \h </w:instrText>
             </w:r>
             <w:r>
               <w:rPr>
@@ -1708,7 +1708,7 @@
               <w14:ligatures w14:val="standardContextual"/>
             </w:rPr>
           </w:pPr>
-          <w:hyperlink w:anchor="_Toc173590476" w:history="1">
+          <w:hyperlink w:anchor="_Toc174092863" w:history="1">
             <w:r>
               <w:rPr>
                 <w:rStyle w:val="Hyperlink"/>
@@ -1736,7 +1736,7 @@
                 <w:noProof/>
                 <w:webHidden/>
               </w:rPr>
-              <w:instrText xml:space="preserve"> PAGEREF _Toc173590476 \h </w:instrText>
+              <w:instrText xml:space="preserve"> PAGEREF _Toc174092863 \h </w:instrText>
             </w:r>
             <w:r>
               <w:rPr>
@@ -1778,7 +1778,7 @@
               <w14:ligatures w14:val="standardContextual"/>
             </w:rPr>
           </w:pPr>
-          <w:hyperlink w:anchor="_Toc173590477" w:history="1">
+          <w:hyperlink w:anchor="_Toc174092864" w:history="1">
             <w:r>
               <w:rPr>
                 <w:rStyle w:val="Hyperlink"/>
@@ -1805,7 +1805,7 @@
                 <w:noProof/>
                 <w:webHidden/>
               </w:rPr>
-              <w:instrText xml:space="preserve"> PAGEREF _Toc173590477 \h </w:instrText>
+              <w:instrText xml:space="preserve"> PAGEREF _Toc174092864 \h </w:instrText>
             </w:r>
             <w:r>
               <w:rPr>
@@ -1847,7 +1847,7 @@
               <w14:ligatures w14:val="standardContextual"/>
             </w:rPr>
           </w:pPr>
-          <w:hyperlink w:anchor="_Toc173590478" w:history="1">
+          <w:hyperlink w:anchor="_Toc174092865" w:history="1">
             <w:r>
               <w:rPr>
                 <w:rStyle w:val="Hyperlink"/>
@@ -1874,7 +1874,7 @@
                 <w:noProof/>
                 <w:webHidden/>
               </w:rPr>
-              <w:instrText xml:space="preserve"> PAGEREF _Toc173590478 \h </w:instrText>
+              <w:instrText xml:space="preserve"> PAGEREF _Toc174092865 \h </w:instrText>
             </w:r>
             <w:r>
               <w:rPr>
@@ -1916,7 +1916,7 @@
               <w14:ligatures w14:val="standardContextual"/>
             </w:rPr>
           </w:pPr>
-          <w:hyperlink w:anchor="_Toc173590479" w:history="1">
+          <w:hyperlink w:anchor="_Toc174092866" w:history="1">
             <w:r>
               <w:rPr>
                 <w:rStyle w:val="Hyperlink"/>
@@ -1944,7 +1944,7 @@
                 <w:noProof/>
                 <w:webHidden/>
               </w:rPr>
-              <w:instrText xml:space="preserve"> PAGEREF _Toc173590479 \h </w:instrText>
+              <w:instrText xml:space="preserve"> PAGEREF _Toc174092866 \h </w:instrText>
             </w:r>
             <w:r>
               <w:rPr>
@@ -1989,7 +1989,7 @@
               <w14:ligatures w14:val="standardContextual"/>
             </w:rPr>
           </w:pPr>
-          <w:hyperlink w:anchor="_Toc173590480" w:history="1">
+          <w:hyperlink w:anchor="_Toc174092867" w:history="1">
             <w:r>
               <w:rPr>
                 <w:rStyle w:val="Hyperlink"/>
@@ -2016,7 +2016,7 @@
                 <w:noProof/>
                 <w:webHidden/>
               </w:rPr>
-              <w:instrText xml:space="preserve"> PAGEREF _Toc173590480 \h </w:instrText>
+              <w:instrText xml:space="preserve"> PAGEREF _Toc174092867 \h </w:instrText>
             </w:r>
             <w:r>
               <w:rPr>
@@ -2058,7 +2058,7 @@
               <w14:ligatures w14:val="standardContextual"/>
             </w:rPr>
           </w:pPr>
-          <w:hyperlink w:anchor="_Toc173590481" w:history="1">
+          <w:hyperlink w:anchor="_Toc174092868" w:history="1">
             <w:r>
               <w:rPr>
                 <w:rStyle w:val="Hyperlink"/>
@@ -2085,7 +2085,7 @@
                 <w:noProof/>
                 <w:webHidden/>
               </w:rPr>
-              <w:instrText xml:space="preserve"> PAGEREF _Toc173590481 \h </w:instrText>
+              <w:instrText xml:space="preserve"> PAGEREF _Toc174092868 \h </w:instrText>
             </w:r>
             <w:r>
               <w:rPr>
@@ -2127,7 +2127,7 @@
               <w14:ligatures w14:val="standardContextual"/>
             </w:rPr>
           </w:pPr>
-          <w:hyperlink w:anchor="_Toc173590482" w:history="1">
+          <w:hyperlink w:anchor="_Toc174092869" w:history="1">
             <w:r>
               <w:rPr>
                 <w:rStyle w:val="Hyperlink"/>
@@ -2154,7 +2154,7 @@
                 <w:noProof/>
                 <w:webHidden/>
               </w:rPr>
-              <w:instrText xml:space="preserve"> PAGEREF _Toc173590482 \h </w:instrText>
+              <w:instrText xml:space="preserve"> PAGEREF _Toc174092869 \h </w:instrText>
             </w:r>
             <w:r>
               <w:rPr>
@@ -2196,7 +2196,7 @@
               <w14:ligatures w14:val="standardContextual"/>
             </w:rPr>
           </w:pPr>
-          <w:hyperlink w:anchor="_Toc173590483" w:history="1">
+          <w:hyperlink w:anchor="_Toc174092870" w:history="1">
             <w:r>
               <w:rPr>
                 <w:rStyle w:val="Hyperlink"/>
@@ -2223,7 +2223,7 @@
                 <w:noProof/>
                 <w:webHidden/>
               </w:rPr>
-              <w:instrText xml:space="preserve"> PAGEREF _Toc173590483 \h </w:instrText>
+              <w:instrText xml:space="preserve"> PAGEREF _Toc174092870 \h </w:instrText>
             </w:r>
             <w:r>
               <w:rPr>
@@ -2265,7 +2265,7 @@
               <w14:ligatures w14:val="standardContextual"/>
             </w:rPr>
           </w:pPr>
-          <w:hyperlink w:anchor="_Toc173590484" w:history="1">
+          <w:hyperlink w:anchor="_Toc174092871" w:history="1">
             <w:r>
               <w:rPr>
                 <w:rStyle w:val="Hyperlink"/>
@@ -2292,7 +2292,7 @@
                 <w:noProof/>
                 <w:webHidden/>
               </w:rPr>
-              <w:instrText xml:space="preserve"> PAGEREF _Toc173590484 \h </w:instrText>
+              <w:instrText xml:space="preserve"> PAGEREF _Toc174092871 \h </w:instrText>
             </w:r>
             <w:r>
               <w:rPr>
@@ -2334,7 +2334,7 @@
               <w14:ligatures w14:val="standardContextual"/>
             </w:rPr>
           </w:pPr>
-          <w:hyperlink w:anchor="_Toc173590485" w:history="1">
+          <w:hyperlink w:anchor="_Toc174092872" w:history="1">
             <w:r>
               <w:rPr>
                 <w:rStyle w:val="Hyperlink"/>
@@ -2361,7 +2361,7 @@
                 <w:noProof/>
                 <w:webHidden/>
               </w:rPr>
-              <w:instrText xml:space="preserve"> PAGEREF _Toc173590485 \h </w:instrText>
+              <w:instrText xml:space="preserve"> PAGEREF _Toc174092872 \h </w:instrText>
             </w:r>
             <w:r>
               <w:rPr>
@@ -2403,7 +2403,7 @@
               <w14:ligatures w14:val="standardContextual"/>
             </w:rPr>
           </w:pPr>
-          <w:hyperlink w:anchor="_Toc173590486" w:history="1">
+          <w:hyperlink w:anchor="_Toc174092873" w:history="1">
             <w:r>
               <w:rPr>
                 <w:rStyle w:val="Hyperlink"/>
@@ -2430,7 +2430,7 @@
                 <w:noProof/>
                 <w:webHidden/>
               </w:rPr>
-              <w:instrText xml:space="preserve"> PAGEREF _Toc173590486 \h </w:instrText>
+              <w:instrText xml:space="preserve"> PAGEREF _Toc174092873 \h </w:instrText>
             </w:r>
             <w:r>
               <w:rPr>
@@ -2472,7 +2472,7 @@
               <w14:ligatures w14:val="standardContextual"/>
             </w:rPr>
           </w:pPr>
-          <w:hyperlink w:anchor="_Toc173590487" w:history="1">
+          <w:hyperlink w:anchor="_Toc174092874" w:history="1">
             <w:r>
               <w:rPr>
                 <w:rStyle w:val="Hyperlink"/>
@@ -2499,7 +2499,7 @@
                 <w:noProof/>
                 <w:webHidden/>
               </w:rPr>
-              <w:instrText xml:space="preserve"> PAGEREF _Toc173590487 \h </w:instrText>
+              <w:instrText xml:space="preserve"> PAGEREF _Toc174092874 \h </w:instrText>
             </w:r>
             <w:r>
               <w:rPr>
@@ -2541,7 +2541,7 @@
               <w14:ligatures w14:val="standardContextual"/>
             </w:rPr>
           </w:pPr>
-          <w:hyperlink w:anchor="_Toc173590488" w:history="1">
+          <w:hyperlink w:anchor="_Toc174092875" w:history="1">
             <w:r>
               <w:rPr>
                 <w:rStyle w:val="Hyperlink"/>
@@ -2568,7 +2568,7 @@
                 <w:noProof/>
                 <w:webHidden/>
               </w:rPr>
-              <w:instrText xml:space="preserve"> PAGEREF _Toc173590488 \h </w:instrText>
+              <w:instrText xml:space="preserve"> PAGEREF _Toc174092875 \h </w:instrText>
             </w:r>
             <w:r>
               <w:rPr>
@@ -2610,7 +2610,7 @@
               <w14:ligatures w14:val="standardContextual"/>
             </w:rPr>
           </w:pPr>
-          <w:hyperlink w:anchor="_Toc173590489" w:history="1">
+          <w:hyperlink w:anchor="_Toc174092876" w:history="1">
             <w:r>
               <w:rPr>
                 <w:rStyle w:val="Hyperlink"/>
@@ -2637,7 +2637,7 @@
                 <w:noProof/>
                 <w:webHidden/>
               </w:rPr>
-              <w:instrText xml:space="preserve"> PAGEREF _Toc173590489 \h </w:instrText>
+              <w:instrText xml:space="preserve"> PAGEREF _Toc174092876 \h </w:instrText>
             </w:r>
             <w:r>
               <w:rPr>
@@ -2682,7 +2682,7 @@
               <w14:ligatures w14:val="standardContextual"/>
             </w:rPr>
           </w:pPr>
-          <w:hyperlink w:anchor="_Toc173590490" w:history="1">
+          <w:hyperlink w:anchor="_Toc174092877" w:history="1">
             <w:r>
               <w:rPr>
                 <w:rStyle w:val="Hyperlink"/>
@@ -2709,7 +2709,7 @@
                 <w:noProof/>
                 <w:webHidden/>
               </w:rPr>
-              <w:instrText xml:space="preserve"> PAGEREF _Toc173590490 \h </w:instrText>
+              <w:instrText xml:space="preserve"> PAGEREF _Toc174092877 \h </w:instrText>
             </w:r>
             <w:r>
               <w:rPr>
@@ -2751,7 +2751,7 @@
               <w14:ligatures w14:val="standardContextual"/>
             </w:rPr>
           </w:pPr>
-          <w:hyperlink w:anchor="_Toc173590491" w:history="1">
+          <w:hyperlink w:anchor="_Toc174092878" w:history="1">
             <w:r>
               <w:rPr>
                 <w:rStyle w:val="Hyperlink"/>
@@ -2778,7 +2778,7 @@
                 <w:noProof/>
                 <w:webHidden/>
               </w:rPr>
-              <w:instrText xml:space="preserve"> PAGEREF _Toc173590491 \h </w:instrText>
+              <w:instrText xml:space="preserve"> PAGEREF _Toc174092878 \h </w:instrText>
             </w:r>
             <w:r>
               <w:rPr>
@@ -2820,7 +2820,7 @@
               <w14:ligatures w14:val="standardContextual"/>
             </w:rPr>
           </w:pPr>
-          <w:hyperlink w:anchor="_Toc173590492" w:history="1">
+          <w:hyperlink w:anchor="_Toc174092879" w:history="1">
             <w:r>
               <w:rPr>
                 <w:rStyle w:val="Hyperlink"/>
@@ -2847,7 +2847,7 @@
                 <w:noProof/>
                 <w:webHidden/>
               </w:rPr>
-              <w:instrText xml:space="preserve"> PAGEREF _Toc173590492 \h </w:instrText>
+              <w:instrText xml:space="preserve"> PAGEREF _Toc174092879 \h </w:instrText>
             </w:r>
             <w:r>
               <w:rPr>
@@ -2889,7 +2889,7 @@
               <w14:ligatures w14:val="standardContextual"/>
             </w:rPr>
           </w:pPr>
-          <w:hyperlink w:anchor="_Toc173590493" w:history="1">
+          <w:hyperlink w:anchor="_Toc174092880" w:history="1">
             <w:r>
               <w:rPr>
                 <w:rStyle w:val="Hyperlink"/>
@@ -2916,7 +2916,7 @@
                 <w:noProof/>
                 <w:webHidden/>
               </w:rPr>
-              <w:instrText xml:space="preserve"> PAGEREF _Toc173590493 \h </w:instrText>
+              <w:instrText xml:space="preserve"> PAGEREF _Toc174092880 \h </w:instrText>
             </w:r>
             <w:r>
               <w:rPr>
@@ -2958,7 +2958,7 @@
               <w14:ligatures w14:val="standardContextual"/>
             </w:rPr>
           </w:pPr>
-          <w:hyperlink w:anchor="_Toc173590494" w:history="1">
+          <w:hyperlink w:anchor="_Toc174092881" w:history="1">
             <w:r>
               <w:rPr>
                 <w:rStyle w:val="Hyperlink"/>
@@ -2985,7 +2985,7 @@
                 <w:noProof/>
                 <w:webHidden/>
               </w:rPr>
-              <w:instrText xml:space="preserve"> PAGEREF _Toc173590494 \h </w:instrText>
+              <w:instrText xml:space="preserve"> PAGEREF _Toc174092881 \h </w:instrText>
             </w:r>
             <w:r>
               <w:rPr>
@@ -3027,7 +3027,7 @@
               <w14:ligatures w14:val="standardContextual"/>
             </w:rPr>
           </w:pPr>
-          <w:hyperlink w:anchor="_Toc173590495" w:history="1">
+          <w:hyperlink w:anchor="_Toc174092882" w:history="1">
             <w:r>
               <w:rPr>
                 <w:rStyle w:val="Hyperlink"/>
@@ -3054,7 +3054,7 @@
                 <w:noProof/>
                 <w:webHidden/>
               </w:rPr>
-              <w:instrText xml:space="preserve"> PAGEREF _Toc173590495 \h </w:instrText>
+              <w:instrText xml:space="preserve"> PAGEREF _Toc174092882 \h </w:instrText>
             </w:r>
             <w:r>
               <w:rPr>
@@ -3096,13 +3096,13 @@
               <w14:ligatures w14:val="standardContextual"/>
             </w:rPr>
           </w:pPr>
-          <w:hyperlink w:anchor="_Toc173590496" w:history="1">
+          <w:hyperlink w:anchor="_Toc174092883" w:history="1">
             <w:r>
               <w:rPr>
                 <w:rStyle w:val="Hyperlink"/>
                 <w:noProof/>
               </w:rPr>
-              <w:t>De scanner geeft geen meldingen meer:</w:t>
+              <w:t>Geluiden worden niet afgespeeld</w:t>
             </w:r>
             <w:r>
               <w:rPr>
@@ -3123,7 +3123,7 @@
                 <w:noProof/>
                 <w:webHidden/>
               </w:rPr>
-              <w:instrText xml:space="preserve"> PAGEREF _Toc173590496 \h </w:instrText>
+              <w:instrText xml:space="preserve"> PAGEREF _Toc174092883 \h </w:instrText>
             </w:r>
             <w:r>
               <w:rPr>
@@ -3165,13 +3165,13 @@
               <w14:ligatures w14:val="standardContextual"/>
             </w:rPr>
           </w:pPr>
-          <w:hyperlink w:anchor="_Toc173590497" w:history="1">
+          <w:hyperlink w:anchor="_Toc174092884" w:history="1">
             <w:r>
               <w:rPr>
                 <w:rStyle w:val="Hyperlink"/>
                 <w:noProof/>
               </w:rPr>
-              <w:t>Geluiden worden niet afgespeeld</w:t>
+              <w:t>Windows draaien op de Mac</w:t>
             </w:r>
             <w:r>
               <w:rPr>
@@ -3192,7 +3192,7 @@
                 <w:noProof/>
                 <w:webHidden/>
               </w:rPr>
-              <w:instrText xml:space="preserve"> PAGEREF _Toc173590497 \h </w:instrText>
+              <w:instrText xml:space="preserve"> PAGEREF _Toc174092884 \h </w:instrText>
             </w:r>
             <w:r>
               <w:rPr>
@@ -3212,7 +3212,7 @@
                 <w:noProof/>
                 <w:webHidden/>
               </w:rPr>
-              <w:t>22</w:t>
+              <w:t>21</w:t>
             </w:r>
             <w:r>
               <w:rPr>
@@ -3234,13 +3234,13 @@
               <w14:ligatures w14:val="standardContextual"/>
             </w:rPr>
           </w:pPr>
-          <w:hyperlink w:anchor="_Toc173590498" w:history="1">
+          <w:hyperlink w:anchor="_Toc174092885" w:history="1">
             <w:r>
               <w:rPr>
                 <w:rStyle w:val="Hyperlink"/>
                 <w:noProof/>
               </w:rPr>
-              <w:t>Windows draaien op de Mac</w:t>
+              <w:t>Binance delay needed for weight</w:t>
             </w:r>
             <w:r>
               <w:rPr>
@@ -3261,7 +3261,7 @@
                 <w:noProof/>
                 <w:webHidden/>
               </w:rPr>
-              <w:instrText xml:space="preserve"> PAGEREF _Toc173590498 \h </w:instrText>
+              <w:instrText xml:space="preserve"> PAGEREF _Toc174092885 \h </w:instrText>
             </w:r>
             <w:r>
               <w:rPr>
@@ -3303,13 +3303,13 @@
               <w14:ligatures w14:val="standardContextual"/>
             </w:rPr>
           </w:pPr>
-          <w:hyperlink w:anchor="_Toc173590499" w:history="1">
+          <w:hyperlink w:anchor="_Toc174092886" w:history="1">
             <w:r>
               <w:rPr>
                 <w:rStyle w:val="Hyperlink"/>
                 <w:noProof/>
               </w:rPr>
-              <w:t>Binance delay needed for weight</w:t>
+              <w:t>PSAR waarden</w:t>
             </w:r>
             <w:r>
               <w:rPr>
@@ -3330,7 +3330,7 @@
                 <w:noProof/>
                 <w:webHidden/>
               </w:rPr>
-              <w:instrText xml:space="preserve"> PAGEREF _Toc173590499 \h </w:instrText>
+              <w:instrText xml:space="preserve"> PAGEREF _Toc174092886 \h </w:instrText>
             </w:r>
             <w:r>
               <w:rPr>
@@ -3372,13 +3372,13 @@
               <w14:ligatures w14:val="standardContextual"/>
             </w:rPr>
           </w:pPr>
-          <w:hyperlink w:anchor="_Toc173590500" w:history="1">
+          <w:hyperlink w:anchor="_Toc174092887" w:history="1">
             <w:r>
               <w:rPr>
                 <w:rStyle w:val="Hyperlink"/>
                 <w:noProof/>
               </w:rPr>
-              <w:t>PSAR waarden</w:t>
+              <w:t>Kucoin Prijs Ticker</w:t>
             </w:r>
             <w:r>
               <w:rPr>
@@ -3399,7 +3399,7 @@
                 <w:noProof/>
                 <w:webHidden/>
               </w:rPr>
-              <w:instrText xml:space="preserve"> PAGEREF _Toc173590500 \h </w:instrText>
+              <w:instrText xml:space="preserve"> PAGEREF _Toc174092887 \h </w:instrText>
             </w:r>
             <w:r>
               <w:rPr>
@@ -3441,13 +3441,13 @@
               <w14:ligatures w14:val="standardContextual"/>
             </w:rPr>
           </w:pPr>
-          <w:hyperlink w:anchor="_Toc173590501" w:history="1">
+          <w:hyperlink w:anchor="_Toc174092888" w:history="1">
             <w:r>
               <w:rPr>
                 <w:rStyle w:val="Hyperlink"/>
                 <w:noProof/>
               </w:rPr>
-              <w:t>Kucoin Prijs Ticker</w:t>
+              <w:t>Trend informatie</w:t>
             </w:r>
             <w:r>
               <w:rPr>
@@ -3468,7 +3468,7 @@
                 <w:noProof/>
                 <w:webHidden/>
               </w:rPr>
-              <w:instrText xml:space="preserve"> PAGEREF _Toc173590501 \h </w:instrText>
+              <w:instrText xml:space="preserve"> PAGEREF _Toc174092888 \h </w:instrText>
             </w:r>
             <w:r>
               <w:rPr>
@@ -3510,13 +3510,13 @@
               <w14:ligatures w14:val="standardContextual"/>
             </w:rPr>
           </w:pPr>
-          <w:hyperlink w:anchor="_Toc173590502" w:history="1">
+          <w:hyperlink w:anchor="_Toc174092889" w:history="1">
             <w:r>
               <w:rPr>
                 <w:rStyle w:val="Hyperlink"/>
                 <w:noProof/>
               </w:rPr>
-              <w:t>Trend informatie</w:t>
+              <w:t>Verbindingen</w:t>
             </w:r>
             <w:r>
               <w:rPr>
@@ -3537,7 +3537,7 @@
                 <w:noProof/>
                 <w:webHidden/>
               </w:rPr>
-              <w:instrText xml:space="preserve"> PAGEREF _Toc173590502 \h </w:instrText>
+              <w:instrText xml:space="preserve"> PAGEREF _Toc174092889 \h </w:instrText>
             </w:r>
             <w:r>
               <w:rPr>
@@ -3557,7 +3557,7 @@
                 <w:noProof/>
                 <w:webHidden/>
               </w:rPr>
-              <w:t>22</w:t>
+              <w:t>23</w:t>
             </w:r>
             <w:r>
               <w:rPr>
@@ -3579,13 +3579,13 @@
               <w14:ligatures w14:val="standardContextual"/>
             </w:rPr>
           </w:pPr>
-          <w:hyperlink w:anchor="_Toc173590503" w:history="1">
+          <w:hyperlink w:anchor="_Toc174092890" w:history="1">
             <w:r>
               <w:rPr>
                 <w:rStyle w:val="Hyperlink"/>
                 <w:noProof/>
               </w:rPr>
-              <w:t>Verbindingen</w:t>
+              <w:t>Connection lost / connection restored</w:t>
             </w:r>
             <w:r>
               <w:rPr>
@@ -3606,7 +3606,7 @@
                 <w:noProof/>
                 <w:webHidden/>
               </w:rPr>
-              <w:instrText xml:space="preserve"> PAGEREF _Toc173590503 \h </w:instrText>
+              <w:instrText xml:space="preserve"> PAGEREF _Toc174092890 \h </w:instrText>
             </w:r>
             <w:r>
               <w:rPr>
@@ -3648,12 +3648,81 @@
               <w14:ligatures w14:val="standardContextual"/>
             </w:rPr>
           </w:pPr>
-          <w:hyperlink w:anchor="_Toc173590504" w:history="1">
+          <w:hyperlink w:anchor="_Toc174092891" w:history="1">
             <w:r>
               <w:rPr>
                 <w:rStyle w:val="Hyperlink"/>
                 <w:noProof/>
               </w:rPr>
+              <w:t>De scanner geeft geen meldingen meer:</w:t>
+            </w:r>
+            <w:r>
+              <w:rPr>
+                <w:noProof/>
+                <w:webHidden/>
+              </w:rPr>
+              <w:tab/>
+            </w:r>
+            <w:r>
+              <w:rPr>
+                <w:noProof/>
+                <w:webHidden/>
+              </w:rPr>
+              <w:fldChar w:fldCharType="begin"/>
+            </w:r>
+            <w:r>
+              <w:rPr>
+                <w:noProof/>
+                <w:webHidden/>
+              </w:rPr>
+              <w:instrText xml:space="preserve"> PAGEREF _Toc174092891 \h </w:instrText>
+            </w:r>
+            <w:r>
+              <w:rPr>
+                <w:noProof/>
+                <w:webHidden/>
+              </w:rPr>
+            </w:r>
+            <w:r>
+              <w:rPr>
+                <w:noProof/>
+                <w:webHidden/>
+              </w:rPr>
+              <w:fldChar w:fldCharType="separate"/>
+            </w:r>
+            <w:r>
+              <w:rPr>
+                <w:noProof/>
+                <w:webHidden/>
+              </w:rPr>
+              <w:t>23</w:t>
+            </w:r>
+            <w:r>
+              <w:rPr>
+                <w:noProof/>
+                <w:webHidden/>
+              </w:rPr>
+              <w:fldChar w:fldCharType="end"/>
+            </w:r>
+          </w:hyperlink>
+        </w:p>
+        <w:p>
+          <w:pPr>
+            <w:pStyle w:val="Inhopg2"/>
+            <w:rPr>
+              <w:rFonts w:cstheme="minorBidi"/>
+              <w:noProof/>
+              <w:kern w:val="2"/>
+              <w:lang w:val="en-US" w:eastAsia="en-US"/>
+              <w14:ligatures w14:val="standardContextual"/>
+            </w:rPr>
+          </w:pPr>
+          <w:hyperlink w:anchor="_Toc174092892" w:history="1">
+            <w:r>
+              <w:rPr>
+                <w:rStyle w:val="Hyperlink"/>
+                <w:noProof/>
+              </w:rPr>
               <w:t>Checklist voor als je geen meldingen krijgt…</w:t>
             </w:r>
             <w:r>
@@ -3675,7 +3744,7 @@
                 <w:noProof/>
                 <w:webHidden/>
               </w:rPr>
-              <w:instrText xml:space="preserve"> PAGEREF _Toc173590504 \h </w:instrText>
+              <w:instrText xml:space="preserve"> PAGEREF _Toc174092892 \h </w:instrText>
             </w:r>
             <w:r>
               <w:rPr>
@@ -3720,7 +3789,7 @@
               <w14:ligatures w14:val="standardContextual"/>
             </w:rPr>
           </w:pPr>
-          <w:hyperlink w:anchor="_Toc173590505" w:history="1">
+          <w:hyperlink w:anchor="_Toc174092893" w:history="1">
             <w:r>
               <w:rPr>
                 <w:rStyle w:val="Hyperlink"/>
@@ -3747,7 +3816,7 @@
                 <w:noProof/>
                 <w:webHidden/>
               </w:rPr>
-              <w:instrText xml:space="preserve"> PAGEREF _Toc173590505 \h </w:instrText>
+              <w:instrText xml:space="preserve"> PAGEREF _Toc174092893 \h </w:instrText>
             </w:r>
             <w:r>
               <w:rPr>
@@ -3789,7 +3858,7 @@
               <w14:ligatures w14:val="standardContextual"/>
             </w:rPr>
           </w:pPr>
-          <w:hyperlink w:anchor="_Toc173590506" w:history="1">
+          <w:hyperlink w:anchor="_Toc174092894" w:history="1">
             <w:r>
               <w:rPr>
                 <w:rStyle w:val="Hyperlink"/>
@@ -3816,7 +3885,7 @@
                 <w:noProof/>
                 <w:webHidden/>
               </w:rPr>
-              <w:instrText xml:space="preserve"> PAGEREF _Toc173590506 \h </w:instrText>
+              <w:instrText xml:space="preserve"> PAGEREF _Toc174092894 \h </w:instrText>
             </w:r>
             <w:r>
               <w:rPr>
@@ -3858,7 +3927,7 @@
               <w14:ligatures w14:val="standardContextual"/>
             </w:rPr>
           </w:pPr>
-          <w:hyperlink w:anchor="_Toc173590507" w:history="1">
+          <w:hyperlink w:anchor="_Toc174092895" w:history="1">
             <w:r>
               <w:rPr>
                 <w:rStyle w:val="Hyperlink"/>
@@ -3885,7 +3954,7 @@
                 <w:noProof/>
                 <w:webHidden/>
               </w:rPr>
-              <w:instrText xml:space="preserve"> PAGEREF _Toc173590507 \h </w:instrText>
+              <w:instrText xml:space="preserve"> PAGEREF _Toc174092895 \h </w:instrText>
             </w:r>
             <w:r>
               <w:rPr>
@@ -3927,7 +3996,7 @@
               <w14:ligatures w14:val="standardContextual"/>
             </w:rPr>
           </w:pPr>
-          <w:hyperlink w:anchor="_Toc173590508" w:history="1">
+          <w:hyperlink w:anchor="_Toc174092896" w:history="1">
             <w:r>
               <w:rPr>
                 <w:rStyle w:val="Hyperlink"/>
@@ -3954,7 +4023,7 @@
                 <w:noProof/>
                 <w:webHidden/>
               </w:rPr>
-              <w:instrText xml:space="preserve"> PAGEREF _Toc173590508 \h </w:instrText>
+              <w:instrText xml:space="preserve"> PAGEREF _Toc174092896 \h </w:instrText>
             </w:r>
             <w:r>
               <w:rPr>
@@ -3996,7 +4065,7 @@
               <w14:ligatures w14:val="standardContextual"/>
             </w:rPr>
           </w:pPr>
-          <w:hyperlink w:anchor="_Toc173590509" w:history="1">
+          <w:hyperlink w:anchor="_Toc174092897" w:history="1">
             <w:r>
               <w:rPr>
                 <w:rStyle w:val="Hyperlink"/>
@@ -4023,7 +4092,7 @@
                 <w:noProof/>
                 <w:webHidden/>
               </w:rPr>
-              <w:instrText xml:space="preserve"> PAGEREF _Toc173590509 \h </w:instrText>
+              <w:instrText xml:space="preserve"> PAGEREF _Toc174092897 \h </w:instrText>
             </w:r>
             <w:r>
               <w:rPr>
@@ -4078,7 +4147,7 @@
       <w:r>
         <w:br w:type="page"/>
       </w:r>
-      <w:bookmarkStart w:id="0" w:name="_Toc173590453"/>
+      <w:bookmarkStart w:id="0" w:name="_Toc174092840"/>
       <w:r>
         <w:rPr>
           <w:rStyle w:val="Kop1Char"/>
@@ -4848,7 +4917,7 @@
       <w:pPr>
         <w:pStyle w:val="Kop1"/>
       </w:pPr>
-      <w:bookmarkStart w:id="1" w:name="_Toc173590454"/>
+      <w:bookmarkStart w:id="1" w:name="_Toc174092841"/>
       <w:r>
         <w:t>Disclaimer</w:t>
       </w:r>
@@ -5117,7 +5186,7 @@
       <w:pPr>
         <w:pStyle w:val="Kop1"/>
       </w:pPr>
-      <w:bookmarkStart w:id="2" w:name="_Toc173590455"/>
+      <w:bookmarkStart w:id="2" w:name="_Toc174092842"/>
       <w:r>
         <w:rPr>
           <w:rStyle w:val="Kop1Char"/>
@@ -5314,13 +5383,13 @@
       <w:pPr>
         <w:pStyle w:val="Kop2"/>
       </w:pPr>
-      <w:bookmarkStart w:id="3" w:name="_Toc173590456"/>
+      <w:bookmarkStart w:id="3" w:name="_Toc174092843"/>
       <w:r>
         <w:rPr>
           <w:noProof/>
         </w:rPr>
         <w:drawing>
-          <wp:anchor distT="0" distB="0" distL="114300" distR="114300" simplePos="0" relativeHeight="251703296" behindDoc="1" locked="0" layoutInCell="1" allowOverlap="1" wp14:anchorId="6A85CCC4" wp14:editId="004A88AF">
+          <wp:anchor distT="0" distB="0" distL="114300" distR="114300" simplePos="0" relativeHeight="251703296" behindDoc="1" locked="0" layoutInCell="1" allowOverlap="1" wp14:anchorId="6A85CCC4" wp14:editId="4173304D">
             <wp:simplePos x="0" y="0"/>
             <wp:positionH relativeFrom="margin">
               <wp:align>left</wp:align>
@@ -5582,7 +5651,7 @@
       <w:pPr>
         <w:pStyle w:val="Kop2"/>
       </w:pPr>
-      <w:bookmarkStart w:id="4" w:name="_Toc173590457"/>
+      <w:bookmarkStart w:id="4" w:name="_Toc174092844"/>
       <w:r>
         <w:rPr>
           <w:noProof/>
@@ -5998,7 +6067,7 @@
       <w:pPr>
         <w:pStyle w:val="Kop2"/>
       </w:pPr>
-      <w:bookmarkStart w:id="5" w:name="_Toc173590458"/>
+      <w:bookmarkStart w:id="5" w:name="_Toc174092845"/>
       <w:r>
         <w:t xml:space="preserve">Windows </w:t>
       </w:r>
@@ -6357,7 +6426,7 @@
       <w:pPr>
         <w:pStyle w:val="Kop2"/>
       </w:pPr>
-      <w:bookmarkStart w:id="6" w:name="_Toc173590459"/>
+      <w:bookmarkStart w:id="6" w:name="_Toc174092846"/>
       <w:r>
         <w:t>Quarantaine problemen</w:t>
       </w:r>
@@ -6599,7 +6668,7 @@
       <w:pPr>
         <w:pStyle w:val="Kop1"/>
       </w:pPr>
-      <w:bookmarkStart w:id="7" w:name="_Toc173590460"/>
+      <w:bookmarkStart w:id="7" w:name="_Toc174092847"/>
       <w:r>
         <w:rPr>
           <w:rStyle w:val="Kop1Char"/>
@@ -6620,7 +6689,7 @@
       <w:pPr>
         <w:pStyle w:val="Kop2"/>
       </w:pPr>
-      <w:bookmarkStart w:id="8" w:name="_Toc173590461"/>
+      <w:bookmarkStart w:id="8" w:name="_Toc174092848"/>
       <w:r>
         <w:rPr>
           <w:rStyle w:val="Kop2Char"/>
@@ -7312,6 +7381,12 @@
         </w:rPr>
         <w:t>.</w:t>
       </w:r>
+      <w:r>
+        <w:rPr>
+          <w:lang w:val="nl-NL"/>
+        </w:rPr>
+        <w:t xml:space="preserve"> Als iemand hier informatie over heeft horen we het gaarne.</w:t>
+      </w:r>
     </w:p>
     <w:p>
       <w:pPr>
@@ -8386,7 +8461,7 @@
       <w:pPr>
         <w:pStyle w:val="Kop2"/>
       </w:pPr>
-      <w:bookmarkStart w:id="9" w:name="_Toc173590462"/>
+      <w:bookmarkStart w:id="9" w:name="_Toc174092849"/>
       <w:r>
         <w:rPr>
           <w:rStyle w:val="Kop2Char"/>
@@ -9110,7 +9185,7 @@
       <w:pPr>
         <w:pStyle w:val="Kop2"/>
       </w:pPr>
-      <w:bookmarkStart w:id="10" w:name="_Toc173590463"/>
+      <w:bookmarkStart w:id="10" w:name="_Toc174092850"/>
       <w:r>
         <w:rPr>
           <w:rStyle w:val="Kop2Char"/>
@@ -9147,7 +9222,7 @@
           <w:lang w:val="nl-NL"/>
         </w:rPr>
         <w:drawing>
-          <wp:anchor distT="0" distB="0" distL="114300" distR="114300" simplePos="0" relativeHeight="251705344" behindDoc="1" locked="0" layoutInCell="1" allowOverlap="1" wp14:anchorId="30CC027D" wp14:editId="5F0C9204">
+          <wp:anchor distT="0" distB="0" distL="114300" distR="114300" simplePos="0" relativeHeight="251705344" behindDoc="1" locked="0" layoutInCell="1" allowOverlap="1" wp14:anchorId="30CC027D" wp14:editId="6ECCCA20">
             <wp:simplePos x="0" y="0"/>
             <wp:positionH relativeFrom="column">
               <wp:posOffset>2805</wp:posOffset>
@@ -9827,7 +9902,7 @@
       <w:pPr>
         <w:pStyle w:val="Kop2"/>
       </w:pPr>
-      <w:bookmarkStart w:id="11" w:name="_Toc173590464"/>
+      <w:bookmarkStart w:id="11" w:name="_Toc174092851"/>
       <w:r>
         <w:rPr>
           <w:rStyle w:val="Kop2Char"/>
@@ -9839,7 +9914,7 @@
           <w:noProof/>
         </w:rPr>
         <w:drawing>
-          <wp:anchor distT="0" distB="0" distL="114300" distR="114300" simplePos="0" relativeHeight="251706368" behindDoc="1" locked="0" layoutInCell="1" allowOverlap="1" wp14:anchorId="048C6EF6" wp14:editId="7ABDD11F">
+          <wp:anchor distT="0" distB="0" distL="114300" distR="114300" simplePos="0" relativeHeight="251706368" behindDoc="1" locked="0" layoutInCell="1" allowOverlap="1" wp14:anchorId="048C6EF6" wp14:editId="096E7D62">
             <wp:simplePos x="0" y="0"/>
             <wp:positionH relativeFrom="margin">
               <wp:align>left</wp:align>
@@ -10966,7 +11041,7 @@
       <w:pPr>
         <w:pStyle w:val="Kop2"/>
       </w:pPr>
-      <w:bookmarkStart w:id="12" w:name="_Toc173590465"/>
+      <w:bookmarkStart w:id="12" w:name="_Toc174092852"/>
       <w:r>
         <w:rPr>
           <w:rStyle w:val="Kop2Char"/>
@@ -10991,7 +11066,7 @@
           <w:lang w:val="nl-NL"/>
         </w:rPr>
         <w:drawing>
-          <wp:anchor distT="0" distB="0" distL="114300" distR="114300" simplePos="0" relativeHeight="251707392" behindDoc="1" locked="0" layoutInCell="1" allowOverlap="1" wp14:anchorId="4CABF7E8" wp14:editId="01DF9E05">
+          <wp:anchor distT="0" distB="0" distL="114300" distR="114300" simplePos="0" relativeHeight="251707392" behindDoc="1" locked="0" layoutInCell="1" allowOverlap="1" wp14:anchorId="4CABF7E8" wp14:editId="4E82C28D">
             <wp:simplePos x="0" y="0"/>
             <wp:positionH relativeFrom="column">
               <wp:posOffset>2805</wp:posOffset>
@@ -11729,7 +11804,7 @@
           <w:lang w:val="nl-NL"/>
         </w:rPr>
         <w:drawing>
-          <wp:anchor distT="0" distB="0" distL="114300" distR="114300" simplePos="0" relativeHeight="251714560" behindDoc="1" locked="0" layoutInCell="1" allowOverlap="1" wp14:anchorId="5F91DD4A" wp14:editId="5D9D9811">
+          <wp:anchor distT="0" distB="0" distL="114300" distR="114300" simplePos="0" relativeHeight="251714560" behindDoc="1" locked="0" layoutInCell="1" allowOverlap="1" wp14:anchorId="5F91DD4A" wp14:editId="4BBDE18D">
             <wp:simplePos x="0" y="0"/>
             <wp:positionH relativeFrom="column">
               <wp:posOffset>2805</wp:posOffset>
@@ -11830,7 +11905,7 @@
         <w:pStyle w:val="Kop2"/>
       </w:pPr>
       <w:bookmarkStart w:id="13" w:name="_Toc127307688"/>
-      <w:bookmarkStart w:id="14" w:name="_Toc173590466"/>
+      <w:bookmarkStart w:id="14" w:name="_Toc174092853"/>
       <w:r>
         <w:rPr>
           <w:rStyle w:val="Kop2Char"/>
@@ -11859,7 +11934,7 @@
           <w:lang w:val="nl-NL"/>
         </w:rPr>
         <w:drawing>
-          <wp:anchor distT="0" distB="0" distL="114300" distR="114300" simplePos="0" relativeHeight="251715584" behindDoc="1" locked="0" layoutInCell="1" allowOverlap="1" wp14:anchorId="5356260D" wp14:editId="7D69C453">
+          <wp:anchor distT="0" distB="0" distL="114300" distR="114300" simplePos="0" relativeHeight="251715584" behindDoc="1" locked="0" layoutInCell="1" allowOverlap="1" wp14:anchorId="5356260D" wp14:editId="69D5D79F">
             <wp:simplePos x="0" y="0"/>
             <wp:positionH relativeFrom="column">
               <wp:posOffset>2805</wp:posOffset>
@@ -11922,32 +11997,15 @@
         </w:rPr>
         <w:t xml:space="preserve">STOBB is een term die zijn oorsprong heeft als een zogenaamd CC-signaal van de crypto scanner van </w:t>
       </w:r>
-      <w:r>
-        <w:fldChar w:fldCharType="begin"/>
-      </w:r>
-      <w:r>
-        <w:rPr>
-          <w:lang w:val="nl-NL"/>
-        </w:rPr>
-        <w:instrText>HYPERLINK "http://www.cryptocoiners.nl"</w:instrText>
-      </w:r>
-      <w:r>
-        <w:fldChar w:fldCharType="separate"/>
-      </w:r>
-      <w:r>
-        <w:rPr>
-          <w:rStyle w:val="Hyperlink"/>
-          <w:lang w:val="nl-NL"/>
-        </w:rPr>
-        <w:t>www.cryptocoiners.nl</w:t>
-      </w:r>
-      <w:r>
-        <w:rPr>
-          <w:rStyle w:val="Hyperlink"/>
-          <w:lang w:val="nl-NL"/>
-        </w:rPr>
-        <w:fldChar w:fldCharType="end"/>
-      </w:r>
+      <w:hyperlink r:id="rId22" w:history="1">
+        <w:r>
+          <w:rPr>
+            <w:rStyle w:val="Hyperlink"/>
+            <w:lang w:val="nl-NL"/>
+          </w:rPr>
+          <w:t>www.cryptocoiners.nl</w:t>
+        </w:r>
+      </w:hyperlink>
       <w:r>
         <w:rPr>
           <w:lang w:val="nl-NL"/>
@@ -13017,7 +13075,7 @@
       <w:pPr>
         <w:pStyle w:val="Kop3"/>
       </w:pPr>
-      <w:bookmarkStart w:id="15" w:name="_Toc173590467"/>
+      <w:bookmarkStart w:id="15" w:name="_Toc174092854"/>
       <w:r>
         <w:t xml:space="preserve">Strategie </w:t>
       </w:r>
@@ -13054,7 +13112,7 @@
       <w:pPr>
         <w:pStyle w:val="Kop2"/>
       </w:pPr>
-      <w:bookmarkStart w:id="16" w:name="_Toc173590468"/>
+      <w:bookmarkStart w:id="16" w:name="_Toc174092855"/>
       <w:r>
         <w:rPr>
           <w:rStyle w:val="Kop2Char"/>
@@ -13501,7 +13559,7 @@
           <w:lang w:val="nl-NL"/>
         </w:rPr>
         <w:drawing>
-          <wp:anchor distT="0" distB="0" distL="114300" distR="114300" simplePos="0" relativeHeight="251716608" behindDoc="1" locked="0" layoutInCell="1" allowOverlap="1" wp14:anchorId="37BC82F7" wp14:editId="6A348F49">
+          <wp:anchor distT="0" distB="0" distL="114300" distR="114300" simplePos="0" relativeHeight="251716608" behindDoc="1" locked="0" layoutInCell="1" allowOverlap="1" wp14:anchorId="37BC82F7" wp14:editId="04A28506">
             <wp:simplePos x="0" y="0"/>
             <wp:positionH relativeFrom="column">
               <wp:posOffset>2805</wp:posOffset>
@@ -13532,7 +13590,7 @@
                     <pic:cNvPicPr/>
                   </pic:nvPicPr>
                   <pic:blipFill>
-                    <a:blip r:embed="rId22" cstate="print">
+                    <a:blip r:embed="rId23" cstate="print">
                       <a:extLst>
                         <a:ext uri="{28A0092B-C50C-407E-A947-70E740481C1C}">
                           <a14:useLocalDpi xmlns:a14="http://schemas.microsoft.com/office/drawing/2010/main" val="0"/>
@@ -13725,7 +13783,7 @@
       <w:pPr>
         <w:pStyle w:val="Kop3"/>
       </w:pPr>
-      <w:bookmarkStart w:id="17" w:name="_Toc173590469"/>
+      <w:bookmarkStart w:id="17" w:name="_Toc174092856"/>
       <w:r>
         <w:t>SBM 1</w:t>
       </w:r>
@@ -13914,7 +13972,7 @@
       <w:pPr>
         <w:pStyle w:val="Kop3"/>
       </w:pPr>
-      <w:bookmarkStart w:id="18" w:name="_Toc173590470"/>
+      <w:bookmarkStart w:id="18" w:name="_Toc174092857"/>
       <w:r>
         <w:t>SBM2</w:t>
       </w:r>
@@ -14037,7 +14095,7 @@
       <w:pPr>
         <w:pStyle w:val="Kop3"/>
       </w:pPr>
-      <w:bookmarkStart w:id="19" w:name="_Toc173590471"/>
+      <w:bookmarkStart w:id="19" w:name="_Toc174092858"/>
       <w:r>
         <w:lastRenderedPageBreak/>
         <w:t>SBM3</w:t>
@@ -14231,7 +14289,7 @@
       <w:pPr>
         <w:pStyle w:val="Kop3"/>
       </w:pPr>
-      <w:bookmarkStart w:id="20" w:name="_Toc173590472"/>
+      <w:bookmarkStart w:id="20" w:name="_Toc174092859"/>
       <w:r>
         <w:t>Aanvullende SBM condities</w:t>
       </w:r>
@@ -14291,7 +14349,7 @@
                     <pic:cNvPicPr/>
                   </pic:nvPicPr>
                   <pic:blipFill>
-                    <a:blip r:embed="rId23">
+                    <a:blip r:embed="rId24">
                       <a:extLst>
                         <a:ext uri="{28A0092B-C50C-407E-A947-70E740481C1C}">
                           <a14:useLocalDpi xmlns:a14="http://schemas.microsoft.com/office/drawing/2010/main" val="0"/>
@@ -14594,7 +14652,7 @@
       <w:pPr>
         <w:pStyle w:val="Kop2"/>
       </w:pPr>
-      <w:bookmarkStart w:id="21" w:name="_Toc173590473"/>
+      <w:bookmarkStart w:id="21" w:name="_Toc174092860"/>
       <w:r>
         <w:rPr>
           <w:rStyle w:val="Kop2Char"/>
@@ -14646,7 +14704,7 @@
                     <pic:cNvPicPr/>
                   </pic:nvPicPr>
                   <pic:blipFill>
-                    <a:blip r:embed="rId24">
+                    <a:blip r:embed="rId25">
                       <a:extLst>
                         <a:ext uri="{28A0092B-C50C-407E-A947-70E740481C1C}">
                           <a14:useLocalDpi xmlns:a14="http://schemas.microsoft.com/office/drawing/2010/main" val="0"/>
@@ -15077,7 +15135,7 @@
           <w:lang w:val="nl-NL"/>
         </w:rPr>
       </w:pPr>
-      <w:bookmarkStart w:id="22" w:name="_Toc173590474"/>
+      <w:bookmarkStart w:id="22" w:name="_Toc174092861"/>
       <w:r>
         <w:rPr>
           <w:rStyle w:val="Kop2Char"/>
@@ -15232,7 +15290,7 @@
       <w:pPr>
         <w:pStyle w:val="Kop3"/>
       </w:pPr>
-      <w:bookmarkStart w:id="23" w:name="_Toc173590475"/>
+      <w:bookmarkStart w:id="23" w:name="_Toc174092862"/>
       <w:r>
         <w:t xml:space="preserve">Strategie </w:t>
       </w:r>
@@ -15273,7 +15331,7 @@
           <w:lang w:val="en-US"/>
         </w:rPr>
       </w:pPr>
-      <w:bookmarkStart w:id="24" w:name="_Toc173590476"/>
+      <w:bookmarkStart w:id="24" w:name="_Toc174092863"/>
       <w:proofErr w:type="spellStart"/>
       <w:r>
         <w:rPr>
@@ -15559,7 +15617,7 @@
                     <pic:cNvPicPr/>
                   </pic:nvPicPr>
                   <pic:blipFill>
-                    <a:blip r:embed="rId25">
+                    <a:blip r:embed="rId26">
                       <a:extLst>
                         <a:ext uri="{28A0092B-C50C-407E-A947-70E740481C1C}">
                           <a14:useLocalDpi xmlns:a14="http://schemas.microsoft.com/office/drawing/2010/main" val="0"/>
@@ -15650,7 +15708,7 @@
       <w:pPr>
         <w:pStyle w:val="Kop2"/>
       </w:pPr>
-      <w:bookmarkStart w:id="25" w:name="_Toc173590477"/>
+      <w:bookmarkStart w:id="25" w:name="_Toc174092864"/>
       <w:r>
         <w:t xml:space="preserve">Instellingen </w:t>
       </w:r>
@@ -16480,7 +16538,7 @@
       <w:pPr>
         <w:pStyle w:val="Kop2"/>
       </w:pPr>
-      <w:bookmarkStart w:id="26" w:name="_Toc173590478"/>
+      <w:bookmarkStart w:id="26" w:name="_Toc174092865"/>
       <w:r>
         <w:t>Trading</w:t>
       </w:r>
@@ -17617,7 +17675,7 @@
           <w:lang w:val="en-US"/>
         </w:rPr>
       </w:pPr>
-      <w:bookmarkStart w:id="27" w:name="_Toc173590479"/>
+      <w:bookmarkStart w:id="27" w:name="_Toc174092866"/>
       <w:r>
         <w:rPr>
           <w:lang w:val="en-US"/>
@@ -17771,7 +17829,7 @@
       <w:pPr>
         <w:pStyle w:val="Kop1"/>
       </w:pPr>
-      <w:bookmarkStart w:id="28" w:name="_Toc173590480"/>
+      <w:bookmarkStart w:id="28" w:name="_Toc174092867"/>
       <w:r>
         <w:rPr>
           <w:rStyle w:val="Kop1Char"/>
@@ -17806,7 +17864,7 @@
       <w:pPr>
         <w:pStyle w:val="Kop2"/>
       </w:pPr>
-      <w:bookmarkStart w:id="29" w:name="_Toc173590481"/>
+      <w:bookmarkStart w:id="29" w:name="_Toc174092868"/>
       <w:r>
         <w:t>Barometer en andere informatie</w:t>
       </w:r>
@@ -17840,7 +17898,7 @@
                     <pic:cNvPicPr/>
                   </pic:nvPicPr>
                   <pic:blipFill>
-                    <a:blip r:embed="rId26"/>
+                    <a:blip r:embed="rId27"/>
                     <a:stretch>
                       <a:fillRect/>
                     </a:stretch>
@@ -18311,7 +18369,7 @@
           <w:szCs w:val="32"/>
         </w:rPr>
       </w:pPr>
-      <w:bookmarkStart w:id="30" w:name="_Toc173590482"/>
+      <w:bookmarkStart w:id="30" w:name="_Toc174092869"/>
       <w:r>
         <w:t>Lijst met munten</w:t>
       </w:r>
@@ -18443,7 +18501,7 @@
                     <pic:cNvPicPr/>
                   </pic:nvPicPr>
                   <pic:blipFill>
-                    <a:blip r:embed="rId27">
+                    <a:blip r:embed="rId28">
                       <a:extLst>
                         <a:ext uri="{28A0092B-C50C-407E-A947-70E740481C1C}">
                           <a14:useLocalDpi xmlns:a14="http://schemas.microsoft.com/office/drawing/2010/main" val="0"/>
@@ -18714,7 +18772,7 @@
       <w:pPr>
         <w:pStyle w:val="Kop2"/>
       </w:pPr>
-      <w:bookmarkStart w:id="31" w:name="_Toc173590483"/>
+      <w:bookmarkStart w:id="31" w:name="_Toc174092870"/>
       <w:r>
         <w:t>Hoofdmenu</w:t>
       </w:r>
@@ -18803,7 +18861,7 @@
                     <pic:cNvPicPr/>
                   </pic:nvPicPr>
                   <pic:blipFill>
-                    <a:blip r:embed="rId28">
+                    <a:blip r:embed="rId29">
                       <a:extLst>
                         <a:ext uri="{28A0092B-C50C-407E-A947-70E740481C1C}">
                           <a14:useLocalDpi xmlns:a14="http://schemas.microsoft.com/office/drawing/2010/main" val="0"/>
@@ -19099,7 +19157,7 @@
       <w:pPr>
         <w:pStyle w:val="Kop2"/>
       </w:pPr>
-      <w:bookmarkStart w:id="32" w:name="_Toc173590484"/>
+      <w:bookmarkStart w:id="32" w:name="_Toc174092871"/>
       <w:r>
         <w:lastRenderedPageBreak/>
         <w:t xml:space="preserve">Tabblad </w:t>
@@ -19183,7 +19241,7 @@
                     <pic:cNvPicPr/>
                   </pic:nvPicPr>
                   <pic:blipFill>
-                    <a:blip r:embed="rId29"/>
+                    <a:blip r:embed="rId30"/>
                     <a:stretch>
                       <a:fillRect/>
                     </a:stretch>
@@ -19274,7 +19332,7 @@
                     <pic:cNvPicPr/>
                   </pic:nvPicPr>
                   <pic:blipFill>
-                    <a:blip r:embed="rId30">
+                    <a:blip r:embed="rId31">
                       <a:extLst>
                         <a:ext uri="{28A0092B-C50C-407E-A947-70E740481C1C}">
                           <a14:useLocalDpi xmlns:a14="http://schemas.microsoft.com/office/drawing/2010/main" val="0"/>
@@ -19329,7 +19387,7 @@
                     <pic:cNvPicPr/>
                   </pic:nvPicPr>
                   <pic:blipFill>
-                    <a:blip r:embed="rId31" cstate="print">
+                    <a:blip r:embed="rId32" cstate="print">
                       <a:extLst>
                         <a:ext uri="{28A0092B-C50C-407E-A947-70E740481C1C}">
                           <a14:useLocalDpi xmlns:a14="http://schemas.microsoft.com/office/drawing/2010/main" val="0"/>
@@ -19761,7 +19819,7 @@
                     <pic:cNvPicPr/>
                   </pic:nvPicPr>
                   <pic:blipFill>
-                    <a:blip r:embed="rId32">
+                    <a:blip r:embed="rId33">
                       <a:extLst>
                         <a:ext uri="{28A0092B-C50C-407E-A947-70E740481C1C}">
                           <a14:useLocalDpi xmlns:a14="http://schemas.microsoft.com/office/drawing/2010/main" val="0"/>
@@ -19962,7 +20020,7 @@
                     <pic:cNvPicPr/>
                   </pic:nvPicPr>
                   <pic:blipFill>
-                    <a:blip r:embed="rId33">
+                    <a:blip r:embed="rId34">
                       <a:extLst>
                         <a:ext uri="{28A0092B-C50C-407E-A947-70E740481C1C}">
                           <a14:useLocalDpi xmlns:a14="http://schemas.microsoft.com/office/drawing/2010/main" val="0"/>
@@ -20110,7 +20168,7 @@
           <w:lang w:val="nl-NL"/>
         </w:rPr>
         <w:drawing>
-          <wp:anchor distT="0" distB="0" distL="114300" distR="114300" simplePos="0" relativeHeight="251720704" behindDoc="1" locked="0" layoutInCell="1" allowOverlap="1" wp14:anchorId="5016B540" wp14:editId="36EE2CAC">
+          <wp:anchor distT="0" distB="0" distL="114300" distR="114300" simplePos="0" relativeHeight="251720704" behindDoc="1" locked="0" layoutInCell="1" allowOverlap="1" wp14:anchorId="5016B540" wp14:editId="33B011AA">
             <wp:simplePos x="0" y="0"/>
             <wp:positionH relativeFrom="column">
               <wp:posOffset>2805</wp:posOffset>
@@ -20141,7 +20199,7 @@
                     <pic:cNvPicPr/>
                   </pic:nvPicPr>
                   <pic:blipFill>
-                    <a:blip r:embed="rId34" cstate="print">
+                    <a:blip r:embed="rId35" cstate="print">
                       <a:extLst>
                         <a:ext uri="{28A0092B-C50C-407E-A947-70E740481C1C}">
                           <a14:useLocalDpi xmlns:a14="http://schemas.microsoft.com/office/drawing/2010/main" val="0"/>
@@ -20286,7 +20344,7 @@
       <w:pPr>
         <w:pStyle w:val="Kop2"/>
       </w:pPr>
-      <w:bookmarkStart w:id="33" w:name="_Toc173590485"/>
+      <w:bookmarkStart w:id="33" w:name="_Toc174092872"/>
       <w:r>
         <w:rPr>
           <w:rStyle w:val="Kop2Char"/>
@@ -20385,7 +20443,7 @@
                     <pic:cNvPicPr/>
                   </pic:nvPicPr>
                   <pic:blipFill>
-                    <a:blip r:embed="rId35"/>
+                    <a:blip r:embed="rId36"/>
                     <a:stretch>
                       <a:fillRect/>
                     </a:stretch>
@@ -20431,7 +20489,7 @@
       <w:pPr>
         <w:pStyle w:val="Kop2"/>
       </w:pPr>
-      <w:bookmarkStart w:id="34" w:name="_Toc173590486"/>
+      <w:bookmarkStart w:id="34" w:name="_Toc174092873"/>
       <w:r>
         <w:lastRenderedPageBreak/>
         <w:t>Tabblad Log</w:t>
@@ -20502,7 +20560,7 @@
                     <pic:cNvPicPr/>
                   </pic:nvPicPr>
                   <pic:blipFill>
-                    <a:blip r:embed="rId36"/>
+                    <a:blip r:embed="rId37"/>
                     <a:stretch>
                       <a:fillRect/>
                     </a:stretch>
@@ -20551,7 +20609,7 @@
       <w:pPr>
         <w:pStyle w:val="Kop2"/>
       </w:pPr>
-      <w:bookmarkStart w:id="35" w:name="_Toc173590487"/>
+      <w:bookmarkStart w:id="35" w:name="_Toc174092874"/>
       <w:r>
         <w:t>Tabblad Dashboard</w:t>
       </w:r>
@@ -20665,7 +20723,7 @@
                     <pic:cNvPicPr/>
                   </pic:nvPicPr>
                   <pic:blipFill>
-                    <a:blip r:embed="rId37"/>
+                    <a:blip r:embed="rId38"/>
                     <a:stretch>
                       <a:fillRect/>
                     </a:stretch>
@@ -20703,7 +20761,7 @@
       <w:pPr>
         <w:pStyle w:val="Kop2"/>
       </w:pPr>
-      <w:bookmarkStart w:id="36" w:name="_Toc173590488"/>
+      <w:bookmarkStart w:id="36" w:name="_Toc174092875"/>
       <w:r>
         <w:lastRenderedPageBreak/>
         <w:t>Tabblad open posities</w:t>
@@ -20738,7 +20796,7 @@
                     <pic:cNvPicPr/>
                   </pic:nvPicPr>
                   <pic:blipFill>
-                    <a:blip r:embed="rId38"/>
+                    <a:blip r:embed="rId39"/>
                     <a:stretch>
                       <a:fillRect/>
                     </a:stretch>
@@ -20857,7 +20915,7 @@
       <w:pPr>
         <w:pStyle w:val="Kop2"/>
       </w:pPr>
-      <w:bookmarkStart w:id="37" w:name="_Toc173590489"/>
+      <w:bookmarkStart w:id="37" w:name="_Toc174092876"/>
       <w:r>
         <w:t>Tabblad gesloten posities</w:t>
       </w:r>
@@ -20891,7 +20949,7 @@
                     <pic:cNvPicPr/>
                   </pic:nvPicPr>
                   <pic:blipFill>
-                    <a:blip r:embed="rId39"/>
+                    <a:blip r:embed="rId40"/>
                     <a:stretch>
                       <a:fillRect/>
                     </a:stretch>
@@ -20965,7 +21023,7 @@
       <w:pPr>
         <w:pStyle w:val="Kop1"/>
       </w:pPr>
-      <w:bookmarkStart w:id="38" w:name="_Toc173590490"/>
+      <w:bookmarkStart w:id="38" w:name="_Toc174092877"/>
       <w:r>
         <w:lastRenderedPageBreak/>
         <w:t>Vaak gevraagde vragen:</w:t>
@@ -20992,7 +21050,7 @@
       <w:pPr>
         <w:pStyle w:val="Kop2"/>
       </w:pPr>
-      <w:bookmarkStart w:id="39" w:name="_Toc173590491"/>
+      <w:bookmarkStart w:id="39" w:name="_Toc174092878"/>
       <w:r>
         <w:rPr>
           <w:rStyle w:val="Kop1Char"/>
@@ -21661,7 +21719,7 @@
       <w:pPr>
         <w:pStyle w:val="Kop2"/>
       </w:pPr>
-      <w:bookmarkStart w:id="40" w:name="_Toc173590492"/>
+      <w:bookmarkStart w:id="40" w:name="_Toc174092879"/>
       <w:r>
         <w:t>Opstart parameters</w:t>
       </w:r>
@@ -21998,7 +22056,7 @@
                     <pic:cNvPicPr/>
                   </pic:nvPicPr>
                   <pic:blipFill>
-                    <a:blip r:embed="rId40">
+                    <a:blip r:embed="rId41">
                       <a:extLst>
                         <a:ext uri="{28A0092B-C50C-407E-A947-70E740481C1C}">
                           <a14:useLocalDpi xmlns:a14="http://schemas.microsoft.com/office/drawing/2010/main" val="0"/>
@@ -22093,7 +22151,7 @@
       <w:pPr>
         <w:pStyle w:val="Kop2"/>
       </w:pPr>
-      <w:bookmarkStart w:id="41" w:name="_Toc173590493"/>
+      <w:bookmarkStart w:id="41" w:name="_Toc174092880"/>
       <w:r>
         <w:t>Waar staat de data</w:t>
       </w:r>
@@ -22251,7 +22309,7 @@
                     <pic:cNvPicPr/>
                   </pic:nvPicPr>
                   <pic:blipFill>
-                    <a:blip r:embed="rId41">
+                    <a:blip r:embed="rId42">
                       <a:extLst>
                         <a:ext uri="{28A0092B-C50C-407E-A947-70E740481C1C}">
                           <a14:useLocalDpi xmlns:a14="http://schemas.microsoft.com/office/drawing/2010/main" val="0"/>
@@ -22380,7 +22438,7 @@
       <w:pPr>
         <w:pStyle w:val="Kop2"/>
       </w:pPr>
-      <w:bookmarkStart w:id="42" w:name="_Toc173590494"/>
+      <w:bookmarkStart w:id="42" w:name="_Toc174092881"/>
       <w:r>
         <w:t>Instellingen resetten</w:t>
       </w:r>
@@ -22528,7 +22586,7 @@
       <w:pPr>
         <w:pStyle w:val="Kop2"/>
       </w:pPr>
-      <w:bookmarkStart w:id="43" w:name="_Toc173590495"/>
+      <w:bookmarkStart w:id="43" w:name="_Toc174092882"/>
       <w:r>
         <w:t xml:space="preserve">De applicatie </w:t>
       </w:r>
@@ -22606,32 +22664,15 @@
           <w:lang w:val="nl-NL"/>
         </w:rPr>
       </w:pPr>
-      <w:r>
-        <w:fldChar w:fldCharType="begin"/>
-      </w:r>
-      <w:r>
-        <w:rPr>
-          <w:lang w:val="nl-NL"/>
-        </w:rPr>
-        <w:instrText>HYPERLINK "https://dotnet.microsoft.com/en-us/download/dotnet/7.0"</w:instrText>
-      </w:r>
-      <w:r>
-        <w:fldChar w:fldCharType="separate"/>
-      </w:r>
-      <w:r>
-        <w:rPr>
-          <w:rStyle w:val="Hyperlink"/>
-          <w:lang w:val="nl-NL"/>
-        </w:rPr>
-        <w:t>https://dotnet.microsoft.com/en-us/download/dotnet/7.0</w:t>
-      </w:r>
-      <w:r>
-        <w:rPr>
-          <w:rStyle w:val="Hyperlink"/>
-          <w:lang w:val="nl-NL"/>
-        </w:rPr>
-        <w:fldChar w:fldCharType="end"/>
-      </w:r>
+      <w:hyperlink r:id="rId43" w:history="1">
+        <w:r>
+          <w:rPr>
+            <w:rStyle w:val="Hyperlink"/>
+            <w:lang w:val="nl-NL"/>
+          </w:rPr>
+          <w:t>https://dotnet.microsoft.com/en-us/download/dotnet/7.0</w:t>
+        </w:r>
+      </w:hyperlink>
     </w:p>
     <w:p>
       <w:pPr>
@@ -22662,32 +22703,15 @@
           <w:lang w:val="nl-NL"/>
         </w:rPr>
       </w:pPr>
-      <w:r>
-        <w:fldChar w:fldCharType="begin"/>
-      </w:r>
-      <w:r>
-        <w:rPr>
-          <w:lang w:val="nl-NL"/>
-        </w:rPr>
-        <w:instrText>HYPERLINK "https://download.visualstudio.microsoft.com/download/pr/747f4a98-2586-4bc6-b828-34f35e384a7d/44225cfd9d365855ec77d00c4812133c/windowsdesktop-runtime-7.0.10-win-x64.exe"</w:instrText>
-      </w:r>
-      <w:r>
-        <w:fldChar w:fldCharType="separate"/>
-      </w:r>
-      <w:r>
-        <w:rPr>
-          <w:rStyle w:val="Hyperlink"/>
-          <w:lang w:val="nl-NL"/>
-        </w:rPr>
-        <w:t>https://download.visualstudio.microsoft.com/download/pr/747f4a98-2586-4bc6-b828-34f35e384a7d/44225cfd9d365855ec77d00c4812133c/windowsdesktop-runtime-7.0.10-win-x64.exe</w:t>
-      </w:r>
-      <w:r>
-        <w:rPr>
-          <w:rStyle w:val="Hyperlink"/>
-          <w:lang w:val="nl-NL"/>
-        </w:rPr>
-        <w:fldChar w:fldCharType="end"/>
-      </w:r>
+      <w:hyperlink r:id="rId44" w:history="1">
+        <w:r>
+          <w:rPr>
+            <w:rStyle w:val="Hyperlink"/>
+            <w:lang w:val="nl-NL"/>
+          </w:rPr>
+          <w:t>https://download.visualstudio.microsoft.com/download/pr/747f4a98-2586-4bc6-b828-34f35e384a7d/44225cfd9d365855ec77d00c4812133c/windowsdesktop-runtime-7.0.10-win-x64.exe</w:t>
+        </w:r>
+      </w:hyperlink>
     </w:p>
     <w:p>
       <w:pPr>
@@ -22769,474 +22793,54 @@
     </w:p>
     <w:p>
       <w:pPr>
+        <w:pStyle w:val="Geenafstand"/>
+        <w:rPr>
+          <w:lang w:val="nl-NL"/>
+        </w:rPr>
+      </w:pPr>
+    </w:p>
+    <w:p>
+      <w:pPr>
         <w:pStyle w:val="Kop2"/>
       </w:pPr>
-      <w:bookmarkStart w:id="44" w:name="_Toc173590496"/>
-      <w:r>
-        <w:t>De scanner geeft geen meldingen meer:</w:t>
+      <w:bookmarkStart w:id="44" w:name="_Toc174092883"/>
+      <w:r>
+        <w:t>G</w:t>
+      </w:r>
+      <w:r>
+        <w:t>eluiden worden niet afgespeeld</w:t>
       </w:r>
       <w:bookmarkEnd w:id="44"/>
     </w:p>
     <w:p>
-      <w:pPr>
-        <w:pStyle w:val="Geenafstand"/>
-        <w:rPr>
-          <w:lang w:val="nl-NL"/>
-        </w:rPr>
-      </w:pPr>
-      <w:r>
-        <w:rPr>
-          <w:lang w:val="nl-NL"/>
-        </w:rPr>
-        <w:t>Dat kan een aantal dingen zijn:</w:t>
-      </w:r>
-    </w:p>
-    <w:p>
-      <w:pPr>
-        <w:pStyle w:val="Geenafstand"/>
-        <w:rPr>
-          <w:lang w:val="nl-NL"/>
-        </w:rPr>
-      </w:pPr>
-      <w:r>
-        <w:rPr>
-          <w:lang w:val="nl-NL"/>
-        </w:rPr>
-        <w:t xml:space="preserve">-Er zijn geen meldingen (ook dat gebeurd, zeker bij </w:t>
-      </w:r>
-      <w:r>
-        <w:rPr>
-          <w:lang w:val="nl-NL"/>
-        </w:rPr>
-        <w:t>SBM</w:t>
-      </w:r>
-      <w:r>
-        <w:rPr>
-          <w:lang w:val="nl-NL"/>
-        </w:rPr>
+      <w:r>
+        <w:t>Er zijn diverse oorzaken waardoor geluiden niet worden afgespeeld, het kan de instelling in het hoofdscherm zijn (menu -&gt; geluiden afspelen), het kan het volume van de computer zijn of het kan zijn dat de geluiden van de applicatie gedempt worden.</w:t>
+      </w:r>
+    </w:p>
+    <w:p>
+      <w:r>
+        <w:t xml:space="preserve">Op de Mac (door midden van </w:t>
+      </w:r>
+      <w:proofErr w:type="spellStart"/>
+      <w:r>
+        <w:t>Parallels</w:t>
+      </w:r>
+      <w:proofErr w:type="spellEnd"/>
+      <w:r>
+        <w:t xml:space="preserve"> Desktop voor de Mac</w:t>
+      </w:r>
+      <w:r>
         <w:t>)</w:t>
       </w:r>
-    </w:p>
-    <w:p>
-      <w:pPr>
-        <w:pStyle w:val="Geenafstand"/>
-        <w:rPr>
-          <w:lang w:val="nl-NL"/>
-        </w:rPr>
-      </w:pPr>
-      <w:r>
-        <w:rPr>
-          <w:lang w:val="nl-NL"/>
-        </w:rPr>
-        <w:t>-</w:t>
-      </w:r>
-      <w:r>
-        <w:rPr>
-          <w:lang w:val="nl-NL"/>
-        </w:rPr>
-        <w:t>D</w:t>
-      </w:r>
-      <w:r>
-        <w:rPr>
-          <w:lang w:val="nl-NL"/>
-        </w:rPr>
-        <w:t xml:space="preserve">e </w:t>
-      </w:r>
-      <w:r>
-        <w:rPr>
-          <w:lang w:val="nl-NL"/>
-        </w:rPr>
-        <w:t>minimale volume</w:t>
-      </w:r>
-      <w:r>
-        <w:rPr>
-          <w:lang w:val="nl-NL"/>
-        </w:rPr>
-        <w:t xml:space="preserve"> </w:t>
-      </w:r>
-      <w:r>
-        <w:rPr>
-          <w:lang w:val="nl-NL"/>
-        </w:rPr>
-        <w:t xml:space="preserve">(of minimale prijs) staat te hoog </w:t>
-      </w:r>
-    </w:p>
-    <w:p>
-      <w:pPr>
-        <w:pStyle w:val="Geenafstand"/>
-        <w:rPr>
-          <w:lang w:val="nl-NL"/>
-        </w:rPr>
-      </w:pPr>
-      <w:r>
-        <w:rPr>
-          <w:lang w:val="nl-NL"/>
-        </w:rPr>
-        <w:t xml:space="preserve">-Een andere </w:t>
-      </w:r>
-      <w:r>
-        <w:rPr>
-          <w:lang w:val="nl-NL"/>
-        </w:rPr>
-        <w:t xml:space="preserve">instelling </w:t>
-      </w:r>
-      <w:r>
-        <w:rPr>
-          <w:lang w:val="nl-NL"/>
-        </w:rPr>
-        <w:t>(</w:t>
-      </w:r>
-      <w:r>
-        <w:rPr>
-          <w:lang w:val="nl-NL"/>
-        </w:rPr>
-        <w:t>vinkjes eerste tabblad)</w:t>
-      </w:r>
-    </w:p>
-    <w:p>
-      <w:pPr>
-        <w:pStyle w:val="Geenafstand"/>
-        <w:rPr>
-          <w:lang w:val="nl-NL"/>
-        </w:rPr>
-      </w:pPr>
-      <w:r>
-        <w:rPr>
-          <w:lang w:val="nl-NL"/>
-        </w:rPr>
-        <w:t xml:space="preserve">-De barometer is te laag </w:t>
-      </w:r>
-      <w:r>
-        <w:rPr>
-          <w:lang w:val="nl-NL"/>
-        </w:rPr>
-        <w:t xml:space="preserve">ingesteld </w:t>
-      </w:r>
-      <w:r>
-        <w:rPr>
-          <w:lang w:val="nl-NL"/>
-        </w:rPr>
-        <w:t xml:space="preserve">(de minimum barometer </w:t>
-      </w:r>
-      <w:r>
-        <w:rPr>
-          <w:lang w:val="nl-NL"/>
-        </w:rPr>
-        <w:t>blokkeert</w:t>
-      </w:r>
-      <w:r>
-        <w:rPr>
-          <w:lang w:val="nl-NL"/>
-        </w:rPr>
-        <w:t xml:space="preserve"> dan signalen)</w:t>
-      </w:r>
-    </w:p>
-    <w:p>
-      <w:pPr>
-        <w:pStyle w:val="Geenafstand"/>
-        <w:rPr>
-          <w:lang w:val="nl-NL"/>
-        </w:rPr>
-      </w:pPr>
-      <w:r>
-        <w:rPr>
-          <w:lang w:val="nl-NL"/>
-        </w:rPr>
-        <w:t>-</w:t>
-      </w:r>
-      <w:r>
-        <w:rPr>
-          <w:lang w:val="nl-NL"/>
-        </w:rPr>
-        <w:t>Je hebt de</w:t>
-      </w:r>
-      <w:r>
-        <w:rPr>
-          <w:lang w:val="nl-NL"/>
-        </w:rPr>
-        <w:t xml:space="preserve"> </w:t>
-      </w:r>
-      <w:proofErr w:type="spellStart"/>
-      <w:r>
-        <w:rPr>
-          <w:lang w:val="nl-NL"/>
-        </w:rPr>
-        <w:t>whitelist</w:t>
-      </w:r>
-      <w:proofErr w:type="spellEnd"/>
-      <w:r>
-        <w:rPr>
-          <w:lang w:val="nl-NL"/>
-        </w:rPr>
-        <w:t xml:space="preserve"> </w:t>
-      </w:r>
-      <w:r>
-        <w:rPr>
-          <w:lang w:val="nl-NL"/>
-        </w:rPr>
-        <w:t>gebruikt in plaats van de blacklist.</w:t>
-      </w:r>
-    </w:p>
-    <w:p>
-      <w:pPr>
-        <w:pStyle w:val="Geenafstand"/>
-        <w:rPr>
-          <w:lang w:val="nl-NL"/>
-        </w:rPr>
-      </w:pPr>
-    </w:p>
-    <w:p>
-      <w:pPr>
-        <w:pStyle w:val="Geenafstand"/>
-        <w:rPr>
-          <w:lang w:val="nl-NL"/>
-        </w:rPr>
-      </w:pPr>
-      <w:r>
-        <w:rPr>
-          <w:lang w:val="nl-NL"/>
-        </w:rPr>
-        <w:t xml:space="preserve">Er is geen verbinding meer met </w:t>
-      </w:r>
-      <w:r>
-        <w:rPr>
-          <w:lang w:val="nl-NL"/>
-        </w:rPr>
-        <w:t>de actieve exchange</w:t>
-      </w:r>
-      <w:r>
-        <w:rPr>
-          <w:lang w:val="nl-NL"/>
-        </w:rPr>
-        <w:t xml:space="preserve"> (de getallen links boven lopen niet meer op)</w:t>
-      </w:r>
-    </w:p>
-    <w:p>
-      <w:pPr>
-        <w:pStyle w:val="Geenafstand"/>
-        <w:rPr>
-          <w:lang w:val="nl-NL"/>
-        </w:rPr>
-      </w:pPr>
-      <w:r>
-        <w:rPr>
-          <w:lang w:val="nl-NL"/>
-        </w:rPr>
-        <w:t xml:space="preserve">-De 1m stream is onderbroken (computer op </w:t>
-      </w:r>
-      <w:proofErr w:type="spellStart"/>
-      <w:r>
-        <w:rPr>
-          <w:lang w:val="nl-NL"/>
-        </w:rPr>
-        <w:t>hybernate</w:t>
-      </w:r>
-      <w:proofErr w:type="spellEnd"/>
-      <w:r>
-        <w:rPr>
-          <w:lang w:val="nl-NL"/>
-        </w:rPr>
-        <w:t>/sleep)</w:t>
-      </w:r>
-    </w:p>
-    <w:p>
-      <w:pPr>
-        <w:pStyle w:val="Geenafstand"/>
-        <w:rPr>
-          <w:lang w:val="nl-NL"/>
-        </w:rPr>
-      </w:pPr>
-      <w:r>
-        <w:rPr>
-          <w:lang w:val="nl-NL"/>
-        </w:rPr>
-        <w:t>-Je hebt van verbinding gewisseld (</w:t>
-      </w:r>
-      <w:proofErr w:type="spellStart"/>
-      <w:r>
-        <w:rPr>
-          <w:lang w:val="nl-NL"/>
-        </w:rPr>
-        <w:t>vpn</w:t>
-      </w:r>
-      <w:proofErr w:type="spellEnd"/>
-      <w:r>
-        <w:rPr>
-          <w:lang w:val="nl-NL"/>
-        </w:rPr>
-        <w:t xml:space="preserve">, of </w:t>
-      </w:r>
-      <w:r>
-        <w:rPr>
-          <w:lang w:val="nl-NL"/>
-        </w:rPr>
-        <w:t xml:space="preserve">van </w:t>
-      </w:r>
-      <w:r>
-        <w:rPr>
-          <w:lang w:val="nl-NL"/>
-        </w:rPr>
-        <w:t xml:space="preserve">wifi punt </w:t>
-      </w:r>
-      <w:r>
-        <w:rPr>
-          <w:lang w:val="nl-NL"/>
-        </w:rPr>
-        <w:t>gewisseld</w:t>
-      </w:r>
-      <w:r>
-        <w:rPr>
-          <w:lang w:val="nl-NL"/>
-        </w:rPr>
-        <w:t>)</w:t>
-      </w:r>
-    </w:p>
-    <w:p>
-      <w:pPr>
-        <w:pStyle w:val="Geenafstand"/>
-        <w:rPr>
-          <w:lang w:val="nl-NL"/>
-        </w:rPr>
-      </w:pPr>
-      <w:r>
-        <w:rPr>
-          <w:lang w:val="nl-NL"/>
-        </w:rPr>
-        <w:t>-</w:t>
-      </w:r>
-      <w:r>
-        <w:rPr>
-          <w:lang w:val="nl-NL"/>
-        </w:rPr>
-        <w:t>De exchange</w:t>
-      </w:r>
-      <w:r>
-        <w:rPr>
-          <w:lang w:val="nl-NL"/>
-        </w:rPr>
-        <w:t xml:space="preserve"> heeft het enorm druk (vanwege een </w:t>
-      </w:r>
-      <w:proofErr w:type="spellStart"/>
-      <w:r>
-        <w:rPr>
-          <w:lang w:val="nl-NL"/>
-        </w:rPr>
-        <w:t>btc</w:t>
-      </w:r>
-      <w:proofErr w:type="spellEnd"/>
-      <w:r>
-        <w:rPr>
-          <w:lang w:val="nl-NL"/>
-        </w:rPr>
-        <w:t xml:space="preserve"> drop)</w:t>
-      </w:r>
-    </w:p>
-    <w:p>
-      <w:pPr>
-        <w:pStyle w:val="Geenafstand"/>
-        <w:rPr>
-          <w:lang w:val="nl-NL"/>
-        </w:rPr>
-      </w:pPr>
-    </w:p>
-    <w:p>
-      <w:pPr>
-        <w:pStyle w:val="Geenafstand"/>
-        <w:rPr>
-          <w:lang w:val="nl-NL"/>
-        </w:rPr>
-      </w:pPr>
-      <w:r>
-        <w:rPr>
-          <w:lang w:val="nl-NL"/>
-        </w:rPr>
-        <w:lastRenderedPageBreak/>
-        <w:t>En als het niet een van bovenstaande is dan moeten we de error log in</w:t>
-      </w:r>
-      <w:r>
-        <w:rPr>
-          <w:lang w:val="nl-NL"/>
-        </w:rPr>
-        <w:t>. Het scheelt in tijd als je zelf de log al even opzoekt en de “technische” fout voor mij opzoekt (als je er niet uitkomt stuur mij dan gewoon de errorlog) D</w:t>
-      </w:r>
-      <w:r>
-        <w:rPr>
-          <w:lang w:val="nl-NL"/>
-        </w:rPr>
-        <w:t>e lo</w:t>
-      </w:r>
-      <w:r>
-        <w:rPr>
-          <w:lang w:val="nl-NL"/>
-        </w:rPr>
-        <w:t>c</w:t>
-      </w:r>
-      <w:r>
-        <w:rPr>
-          <w:lang w:val="nl-NL"/>
-        </w:rPr>
-        <w:t xml:space="preserve">atie </w:t>
-      </w:r>
-      <w:r>
-        <w:rPr>
-          <w:lang w:val="nl-NL"/>
-        </w:rPr>
-        <w:t xml:space="preserve">van de error </w:t>
-      </w:r>
-      <w:r>
-        <w:rPr>
-          <w:lang w:val="nl-NL"/>
-        </w:rPr>
-        <w:t>hiervan wordt in de</w:t>
-      </w:r>
-      <w:r>
-        <w:rPr>
-          <w:lang w:val="nl-NL"/>
-        </w:rPr>
-        <w:t>ze</w:t>
-      </w:r>
-      <w:r>
-        <w:rPr>
-          <w:lang w:val="nl-NL"/>
-        </w:rPr>
-        <w:t xml:space="preserve"> pdf genoemd</w:t>
-      </w:r>
-      <w:r>
-        <w:rPr>
-          <w:lang w:val="nl-NL"/>
-        </w:rPr>
-        <w:t xml:space="preserve"> bij de data bestanden.</w:t>
-      </w:r>
-    </w:p>
-    <w:p>
-      <w:pPr>
-        <w:pStyle w:val="Geenafstand"/>
-        <w:rPr>
-          <w:lang w:val="nl-NL"/>
-        </w:rPr>
-      </w:pPr>
-    </w:p>
-    <w:p>
-      <w:pPr>
-        <w:pStyle w:val="Geenafstand"/>
-        <w:rPr>
-          <w:lang w:val="nl-NL"/>
-        </w:rPr>
-      </w:pPr>
-      <w:r>
-        <w:rPr>
-          <w:lang w:val="nl-NL"/>
-        </w:rPr>
-        <w:t>Vaak helpt het om de scanner opnieuw op te starten. Als het vaak gebeurd is het verstandig om dit te melden, wellicht kan het opgelost worden en dat maakt het gebruik van de scanner (uiteindelijk) prettiger voor iedereen.</w:t>
-      </w:r>
-    </w:p>
-    <w:p>
-      <w:pPr>
-        <w:pStyle w:val="Geenafstand"/>
-        <w:rPr>
-          <w:lang w:val="nl-NL"/>
-        </w:rPr>
-      </w:pPr>
+      <w:r>
+        <w:t xml:space="preserve"> hebben we ondertussen opgemerkt dat de geluid  bestanden niet afgespeeld worden</w:t>
+      </w:r>
+      <w:r>
+        <w:t>, spraak</w:t>
+      </w:r>
+      <w:r>
+        <w:t xml:space="preserve"> lijkt het echter wel te doen.</w:t>
+      </w:r>
     </w:p>
     <w:p>
       <w:pPr>
@@ -23250,62 +22854,11 @@
       <w:pPr>
         <w:pStyle w:val="Kop2"/>
       </w:pPr>
-      <w:bookmarkStart w:id="45" w:name="_Toc173590497"/>
-      <w:r>
-        <w:t>G</w:t>
-      </w:r>
-      <w:r>
-        <w:t>eluiden worden niet afgespeeld</w:t>
+      <w:bookmarkStart w:id="45" w:name="_Toc174092884"/>
+      <w:r>
+        <w:t>Windows draaien op de Mac</w:t>
       </w:r>
       <w:bookmarkEnd w:id="45"/>
-    </w:p>
-    <w:p>
-      <w:r>
-        <w:t>Er zijn diverse oorzaken waardoor geluiden niet worden afgespeeld, het kan de instelling in het hoofdscherm zijn (menu -&gt; geluiden afspelen), het kan het volume van de computer zijn of het kan zijn dat de geluiden van de applicatie gedempt worden.</w:t>
-      </w:r>
-    </w:p>
-    <w:p>
-      <w:r>
-        <w:t xml:space="preserve">Op de Mac (door midden van </w:t>
-      </w:r>
-      <w:proofErr w:type="spellStart"/>
-      <w:r>
-        <w:t>Parallels</w:t>
-      </w:r>
-      <w:proofErr w:type="spellEnd"/>
-      <w:r>
-        <w:t xml:space="preserve"> Desktop voor de Mac</w:t>
-      </w:r>
-      <w:r>
-        <w:t>)</w:t>
-      </w:r>
-      <w:r>
-        <w:t xml:space="preserve"> hebben we ondertussen opgemerkt dat de geluid  bestanden niet afgespeeld worden</w:t>
-      </w:r>
-      <w:r>
-        <w:t>, spraak</w:t>
-      </w:r>
-      <w:r>
-        <w:t xml:space="preserve"> lijkt het echter wel te doen.</w:t>
-      </w:r>
-    </w:p>
-    <w:p>
-      <w:pPr>
-        <w:pStyle w:val="Geenafstand"/>
-        <w:rPr>
-          <w:lang w:val="nl-NL"/>
-        </w:rPr>
-      </w:pPr>
-    </w:p>
-    <w:p>
-      <w:pPr>
-        <w:pStyle w:val="Kop2"/>
-      </w:pPr>
-      <w:bookmarkStart w:id="46" w:name="_Toc173590498"/>
-      <w:r>
-        <w:t>Windows draaien op de Mac</w:t>
-      </w:r>
-      <w:bookmarkEnd w:id="46"/>
     </w:p>
     <w:p>
       <w:pPr>
@@ -23354,6 +22907,7 @@
           <w:color w:val="5C5962"/>
           <w:shd w:val="clear" w:color="auto" w:fill="FFFFFF"/>
         </w:rPr>
+        <w:lastRenderedPageBreak/>
         <w:t>UTM for mac</w:t>
       </w:r>
       <w:r>
@@ -23364,7 +22918,7 @@
         </w:rPr>
         <w:br/>
       </w:r>
-      <w:hyperlink r:id="rId42" w:history="1">
+      <w:hyperlink r:id="rId45" w:history="1">
         <w:r>
           <w:rPr>
             <w:rStyle w:val="Hyperlink"/>
@@ -23407,7 +22961,7 @@
       <w:pPr>
         <w:pStyle w:val="Kop2"/>
       </w:pPr>
-      <w:bookmarkStart w:id="47" w:name="_Toc173590499"/>
+      <w:bookmarkStart w:id="46" w:name="_Toc174092885"/>
       <w:r>
         <w:t xml:space="preserve">Binance delay </w:t>
       </w:r>
@@ -23431,60 +22985,170 @@
       <w:r>
         <w:t>weight</w:t>
       </w:r>
+      <w:bookmarkEnd w:id="46"/>
+      <w:proofErr w:type="spellEnd"/>
+    </w:p>
+    <w:p>
+      <w:r>
+        <w:t xml:space="preserve">Iedere exchange </w:t>
+      </w:r>
+      <w:r>
+        <w:t xml:space="preserve">heeft een bepaalde </w:t>
+      </w:r>
+      <w:r>
+        <w:t>API-</w:t>
+      </w:r>
+      <w:r>
+        <w:t xml:space="preserve">limiet waar je niet overheen moet gaan. Om te voorkomen dat jouw </w:t>
+      </w:r>
+      <w:r>
+        <w:t xml:space="preserve">IP adres </w:t>
+      </w:r>
+      <w:r>
+        <w:t>over die limiet heen gaat vertragen of wachten we bij  het ophalen van de informatie</w:t>
+      </w:r>
+      <w:r>
+        <w:t xml:space="preserve"> zodra we over een bepaalde limiet heen gaan</w:t>
+      </w:r>
+      <w:r>
+        <w:t xml:space="preserve">. Dit voorkomt dat je een tijdelijk ban van </w:t>
+      </w:r>
+      <w:r>
+        <w:t xml:space="preserve">de exchange </w:t>
+      </w:r>
+      <w:r>
+        <w:t xml:space="preserve">krijgt. </w:t>
+      </w:r>
+      <w:r>
+        <w:t xml:space="preserve">Een ban is </w:t>
+      </w:r>
+      <w:r>
+        <w:t xml:space="preserve">tamelijk vervelend weet ik ondertussen (je mag </w:t>
+      </w:r>
+      <w:r>
+        <w:t xml:space="preserve">dan </w:t>
+      </w:r>
+      <w:r>
+        <w:t xml:space="preserve">niets meer op </w:t>
+      </w:r>
+      <w:r>
+        <w:t xml:space="preserve">exchange </w:t>
+      </w:r>
+      <w:r>
+        <w:t>en je kun ook geen orders plaatsen of annuleren vanaf het IP adres</w:t>
+      </w:r>
+      <w:r>
+        <w:t>). Het ligt er tevens aan hoeveel andere applicaties je open hebt staan (andere scanners, HT, AT enzovoort)</w:t>
+      </w:r>
+    </w:p>
+    <w:p>
+      <w:pPr>
+        <w:pStyle w:val="Geenafstand"/>
+        <w:rPr>
+          <w:lang w:val="nl-NL"/>
+        </w:rPr>
+      </w:pPr>
+    </w:p>
+    <w:p>
+      <w:pPr>
+        <w:pStyle w:val="Kop2"/>
+      </w:pPr>
+      <w:bookmarkStart w:id="47" w:name="_Toc174092886"/>
+      <w:r>
+        <w:t>PSAR waarden</w:t>
+      </w:r>
       <w:bookmarkEnd w:id="47"/>
+    </w:p>
+    <w:p>
+      <w:pPr>
+        <w:pStyle w:val="Geenafstand"/>
+        <w:rPr>
+          <w:lang w:val="nl-NL"/>
+        </w:rPr>
+      </w:pPr>
+      <w:r>
+        <w:rPr>
+          <w:lang w:val="nl-NL"/>
+        </w:rPr>
+        <w:t xml:space="preserve">De waarde van de PSAR lijkt soms te variëren tussen de diverse tools. </w:t>
+      </w:r>
+      <w:proofErr w:type="spellStart"/>
+      <w:r>
+        <w:rPr>
+          <w:lang w:val="nl-NL"/>
+        </w:rPr>
+        <w:t>TradingView</w:t>
+      </w:r>
       <w:proofErr w:type="spellEnd"/>
-    </w:p>
-    <w:p>
-      <w:r>
-        <w:t xml:space="preserve">Iedere exchange </w:t>
-      </w:r>
-      <w:r>
-        <w:t xml:space="preserve">heeft een bepaalde </w:t>
-      </w:r>
-      <w:r>
-        <w:t>API-</w:t>
-      </w:r>
-      <w:r>
-        <w:t xml:space="preserve">limiet waar je niet overheen moet gaan. Om te voorkomen dat jouw </w:t>
-      </w:r>
-      <w:r>
-        <w:t xml:space="preserve">IP adres </w:t>
-      </w:r>
-      <w:r>
-        <w:t>over die limiet heen gaat vertragen of wachten we bij  het ophalen van de informatie</w:t>
-      </w:r>
-      <w:r>
-        <w:t xml:space="preserve"> zodra we over een bepaalde limiet heen gaan</w:t>
-      </w:r>
-      <w:r>
-        <w:t xml:space="preserve">. Dit voorkomt dat je een tijdelijk ban van </w:t>
-      </w:r>
-      <w:r>
-        <w:t xml:space="preserve">de exchange </w:t>
-      </w:r>
-      <w:r>
-        <w:t xml:space="preserve">krijgt. </w:t>
-      </w:r>
-      <w:r>
-        <w:t xml:space="preserve">Een ban is </w:t>
-      </w:r>
-      <w:r>
-        <w:t xml:space="preserve">tamelijk vervelend weet ik ondertussen (je mag </w:t>
-      </w:r>
-      <w:r>
-        <w:t xml:space="preserve">dan </w:t>
-      </w:r>
-      <w:r>
-        <w:t xml:space="preserve">niets meer op </w:t>
-      </w:r>
-      <w:r>
-        <w:t xml:space="preserve">exchange </w:t>
-      </w:r>
-      <w:r>
-        <w:t>en je kun ook geen orders plaatsen of annuleren vanaf het IP adres</w:t>
-      </w:r>
-      <w:r>
-        <w:t>). Het ligt er tevens aan hoeveel andere applicaties je open hebt staan (andere scanners, HT, AT enzovoort)</w:t>
+      <w:r>
+        <w:rPr>
+          <w:lang w:val="nl-NL"/>
+        </w:rPr>
+        <w:t xml:space="preserve"> lijkt in bepaalde gevallen andere waarden te hebben dan wat </w:t>
+      </w:r>
+      <w:proofErr w:type="spellStart"/>
+      <w:r>
+        <w:rPr>
+          <w:lang w:val="nl-NL"/>
+        </w:rPr>
+        <w:t>Crypto</w:t>
+      </w:r>
+      <w:r>
+        <w:rPr>
+          <w:lang w:val="nl-NL"/>
+        </w:rPr>
+        <w:t>S</w:t>
+      </w:r>
+      <w:r>
+        <w:rPr>
+          <w:lang w:val="nl-NL"/>
+        </w:rPr>
+        <w:t>can</w:t>
+      </w:r>
+      <w:r>
+        <w:rPr>
+          <w:lang w:val="nl-NL"/>
+        </w:rPr>
+        <w:t>Bot</w:t>
+      </w:r>
+      <w:proofErr w:type="spellEnd"/>
+      <w:r>
+        <w:rPr>
+          <w:lang w:val="nl-NL"/>
+        </w:rPr>
+        <w:t xml:space="preserve">, Sienscan of andere applicaties laat zien. Dit lijkt iets </w:t>
+      </w:r>
+      <w:proofErr w:type="spellStart"/>
+      <w:r>
+        <w:rPr>
+          <w:lang w:val="nl-NL"/>
+        </w:rPr>
+        <w:t>TradingView</w:t>
+      </w:r>
+      <w:proofErr w:type="spellEnd"/>
+      <w:r>
+        <w:rPr>
+          <w:lang w:val="nl-NL"/>
+        </w:rPr>
+        <w:t xml:space="preserve"> specifiek te zijn waar we niets aan kunnen doen, maar kan voor verschillen zorgen tussen de scanner en je trading app. Het geeft vaak de nodige discussies en het is ook </w:t>
+      </w:r>
+      <w:r>
+        <w:rPr>
+          <w:lang w:val="nl-NL"/>
+        </w:rPr>
+        <w:t xml:space="preserve">iets wat </w:t>
+      </w:r>
+      <w:r>
+        <w:rPr>
+          <w:lang w:val="nl-NL"/>
+        </w:rPr>
+        <w:t>regelmatig terugkomt in diverse groepen. Als iemand een verklaring heeft voor de verschillen zou ik die heel graag willen weten</w:t>
+      </w:r>
+      <w:r>
+        <w:rPr>
+          <w:lang w:val="nl-NL"/>
+        </w:rPr>
+        <w:t>.</w:t>
       </w:r>
     </w:p>
     <w:p>
@@ -23499,102 +23163,88 @@
       <w:pPr>
         <w:pStyle w:val="Kop2"/>
       </w:pPr>
-      <w:bookmarkStart w:id="48" w:name="_Toc173590500"/>
-      <w:r>
-        <w:t>PSAR waarden</w:t>
+      <w:bookmarkStart w:id="48" w:name="_Toc174092887"/>
+      <w:proofErr w:type="spellStart"/>
+      <w:r>
+        <w:t>Kucoin</w:t>
+      </w:r>
+      <w:proofErr w:type="spellEnd"/>
+      <w:r>
+        <w:t xml:space="preserve"> </w:t>
+      </w:r>
+      <w:r>
+        <w:t>Prijs</w:t>
+      </w:r>
+      <w:r>
+        <w:t xml:space="preserve"> </w:t>
+      </w:r>
+      <w:proofErr w:type="spellStart"/>
+      <w:r>
+        <w:t>Ticker</w:t>
       </w:r>
       <w:bookmarkEnd w:id="48"/>
-    </w:p>
-    <w:p>
-      <w:pPr>
-        <w:pStyle w:val="Geenafstand"/>
-        <w:rPr>
-          <w:lang w:val="nl-NL"/>
-        </w:rPr>
-      </w:pPr>
-      <w:r>
-        <w:rPr>
-          <w:lang w:val="nl-NL"/>
-        </w:rPr>
-        <w:t xml:space="preserve">De waarde van de PSAR lijkt soms te variëren tussen de diverse tools. </w:t>
+      <w:proofErr w:type="spellEnd"/>
+    </w:p>
+    <w:p>
+      <w:pPr>
+        <w:pStyle w:val="Geenafstand"/>
+        <w:rPr>
+          <w:lang w:val="nl-NL"/>
+        </w:rPr>
+      </w:pPr>
+      <w:r>
+        <w:rPr>
+          <w:lang w:val="nl-NL"/>
+        </w:rPr>
+        <w:t xml:space="preserve">Als de scanner deze </w:t>
       </w:r>
       <w:proofErr w:type="spellStart"/>
       <w:r>
         <w:rPr>
           <w:lang w:val="nl-NL"/>
         </w:rPr>
-        <w:t>TradingView</w:t>
+        <w:t>ticker</w:t>
       </w:r>
       <w:proofErr w:type="spellEnd"/>
       <w:r>
         <w:rPr>
           <w:lang w:val="nl-NL"/>
         </w:rPr>
-        <w:t xml:space="preserve"> lijkt in bepaalde gevallen andere waarden te hebben dan wat </w:t>
+        <w:t xml:space="preserve"> gebruikt d</w:t>
+      </w:r>
+      <w:r>
+        <w:rPr>
+          <w:lang w:val="nl-NL"/>
+        </w:rPr>
+        <w:t xml:space="preserve">an gebruikt de applicatie veel CPU en daarom is de prijs </w:t>
       </w:r>
       <w:proofErr w:type="spellStart"/>
       <w:r>
         <w:rPr>
           <w:lang w:val="nl-NL"/>
         </w:rPr>
-        <w:t>Crypto</w:t>
-      </w:r>
-      <w:r>
-        <w:rPr>
-          <w:lang w:val="nl-NL"/>
-        </w:rPr>
-        <w:t>S</w:t>
-      </w:r>
-      <w:r>
-        <w:rPr>
-          <w:lang w:val="nl-NL"/>
-        </w:rPr>
-        <w:t>can</w:t>
-      </w:r>
-      <w:r>
-        <w:rPr>
-          <w:lang w:val="nl-NL"/>
-        </w:rPr>
-        <w:t>Bot</w:t>
+        <w:t>ticker</w:t>
       </w:r>
       <w:proofErr w:type="spellEnd"/>
       <w:r>
         <w:rPr>
           <w:lang w:val="nl-NL"/>
         </w:rPr>
-        <w:t xml:space="preserve">, Sienscan of andere applicaties laat zien. Dit lijkt iets </w:t>
+        <w:t xml:space="preserve"> uitgeschakeld. Bij de andere exchanges staat de prijs </w:t>
       </w:r>
       <w:proofErr w:type="spellStart"/>
       <w:r>
         <w:rPr>
           <w:lang w:val="nl-NL"/>
         </w:rPr>
-        <w:t>TradingView</w:t>
+        <w:t>ticker</w:t>
       </w:r>
       <w:proofErr w:type="spellEnd"/>
       <w:r>
         <w:rPr>
           <w:lang w:val="nl-NL"/>
         </w:rPr>
-        <w:t xml:space="preserve"> specifiek te zijn waar we niets aan kunnen doen, maar kan voor verschillen zorgen tussen de scanner en je trading app. Het geeft vaak de nodige discussies en het is ook </w:t>
-      </w:r>
-      <w:r>
-        <w:rPr>
-          <w:lang w:val="nl-NL"/>
-        </w:rPr>
-        <w:t xml:space="preserve">iets wat </w:t>
-      </w:r>
-      <w:r>
-        <w:rPr>
-          <w:lang w:val="nl-NL"/>
-        </w:rPr>
-        <w:t>regelmatig terugkomt in diverse groepen. Als iemand een verklaring heeft voor de verschillen zou ik die heel graag willen weten</w:t>
-      </w:r>
-      <w:r>
-        <w:rPr>
-          <w:lang w:val="nl-NL"/>
-        </w:rPr>
-        <w:t>.</w:t>
+        <w:t xml:space="preserve"> wel aan</w:t>
       </w:r>
     </w:p>
     <w:p>
@@ -23609,154 +23259,58 @@
       <w:pPr>
         <w:pStyle w:val="Kop2"/>
       </w:pPr>
-      <w:bookmarkStart w:id="49" w:name="_Toc173590501"/>
+      <w:bookmarkStart w:id="49" w:name="_Toc174092888"/>
+      <w:r>
+        <w:t>Trend informatie</w:t>
+      </w:r>
+      <w:bookmarkEnd w:id="49"/>
+    </w:p>
+    <w:p>
+      <w:r>
+        <w:t xml:space="preserve">De trend informatie geeft een lijst met de berekende trend informatie. Dit zodat deze waarden gecontroleerd kunnen worden (er zijn altijd interpretatie verschillen bij het bepalen van een trend) . De scanner gebruikt intern de intervallen 1m, 2m, 3m, 4m, 10m, 15m, 30m, 1h, 2h, 4h, 6h, 12h en 1d. Over elk van die intervallen wordt een zigzag indicator berekend, waarna de Peak </w:t>
+      </w:r>
       <w:proofErr w:type="spellStart"/>
       <w:r>
-        <w:t>Kucoin</w:t>
+        <w:t>and</w:t>
       </w:r>
       <w:proofErr w:type="spellEnd"/>
       <w:r>
-        <w:t xml:space="preserve"> </w:t>
-      </w:r>
-      <w:r>
-        <w:t>Prijs</w:t>
-      </w:r>
-      <w:r>
-        <w:t xml:space="preserve"> </w:t>
+        <w:t xml:space="preserve"> Troughs wordt berekend en vandaar uit wordt een trend (bullish, bearish of </w:t>
       </w:r>
       <w:proofErr w:type="spellStart"/>
       <w:r>
-        <w:t>Ticker</w:t>
-      </w:r>
-      <w:bookmarkEnd w:id="49"/>
+        <w:t>sideway's</w:t>
+      </w:r>
       <w:proofErr w:type="spellEnd"/>
-    </w:p>
-    <w:p>
-      <w:pPr>
-        <w:pStyle w:val="Geenafstand"/>
-        <w:rPr>
-          <w:lang w:val="nl-NL"/>
-        </w:rPr>
-      </w:pPr>
-      <w:r>
-        <w:rPr>
-          <w:lang w:val="nl-NL"/>
-        </w:rPr>
-        <w:t xml:space="preserve">Als de scanner deze </w:t>
+      <w:r>
+        <w:t>) beredeneerd</w:t>
+      </w:r>
+      <w:r>
+        <w:t xml:space="preserve"> (de </w:t>
       </w:r>
       <w:proofErr w:type="spellStart"/>
       <w:r>
-        <w:rPr>
-          <w:lang w:val="nl-NL"/>
-        </w:rPr>
-        <w:t>ticker</w:t>
+        <w:t>sideway</w:t>
+      </w:r>
+      <w:r>
+        <w:t>’</w:t>
+      </w:r>
+      <w:r>
+        <w:t>s</w:t>
       </w:r>
       <w:proofErr w:type="spellEnd"/>
       <w:r>
-        <w:rPr>
-          <w:lang w:val="nl-NL"/>
-        </w:rPr>
-        <w:t xml:space="preserve"> gebruikt d</w:t>
-      </w:r>
-      <w:r>
-        <w:rPr>
-          <w:lang w:val="nl-NL"/>
-        </w:rPr>
-        <w:t xml:space="preserve">an gebruikt de applicatie veel CPU en daarom is de prijs </w:t>
+        <w:t xml:space="preserve"> zal alleen naar voren komen als er te weinig zigzag punten zijn, meestal alleen bij nieuwe munten</w:t>
+      </w:r>
+      <w:r>
+        <w:t xml:space="preserve"> of zogenaamde </w:t>
       </w:r>
       <w:proofErr w:type="spellStart"/>
       <w:r>
-        <w:rPr>
-          <w:lang w:val="nl-NL"/>
-        </w:rPr>
-        <w:t>ticker</w:t>
+        <w:t>flatliners</w:t>
       </w:r>
       <w:proofErr w:type="spellEnd"/>
       <w:r>
-        <w:rPr>
-          <w:lang w:val="nl-NL"/>
-        </w:rPr>
-        <w:t xml:space="preserve"> uitgeschakeld. Bij de andere exchanges staat de prijs </w:t>
-      </w:r>
-      <w:proofErr w:type="spellStart"/>
-      <w:r>
-        <w:rPr>
-          <w:lang w:val="nl-NL"/>
-        </w:rPr>
-        <w:t>ticker</w:t>
-      </w:r>
-      <w:proofErr w:type="spellEnd"/>
-      <w:r>
-        <w:rPr>
-          <w:lang w:val="nl-NL"/>
-        </w:rPr>
-        <w:t xml:space="preserve"> wel aan</w:t>
-      </w:r>
-    </w:p>
-    <w:p>
-      <w:pPr>
-        <w:pStyle w:val="Geenafstand"/>
-        <w:rPr>
-          <w:lang w:val="nl-NL"/>
-        </w:rPr>
-      </w:pPr>
-    </w:p>
-    <w:p>
-      <w:pPr>
-        <w:pStyle w:val="Kop2"/>
-      </w:pPr>
-      <w:bookmarkStart w:id="50" w:name="_Toc173590502"/>
-      <w:r>
-        <w:t>Trend informatie</w:t>
-      </w:r>
-      <w:bookmarkEnd w:id="50"/>
-    </w:p>
-    <w:p>
-      <w:r>
-        <w:t xml:space="preserve">De trend informatie geeft een lijst met de berekende trend informatie. Dit zodat deze waarden gecontroleerd kunnen worden (er zijn altijd interpretatie verschillen bij het bepalen van een trend) . De scanner gebruikt intern de intervallen 1m, 2m, 3m, 4m, 10m, 15m, 30m, 1h, 2h, 4h, 6h, 12h en 1d. Over elk van die intervallen wordt een zigzag indicator berekend, waarna de Peak </w:t>
-      </w:r>
-      <w:proofErr w:type="spellStart"/>
-      <w:r>
-        <w:t>and</w:t>
-      </w:r>
-      <w:proofErr w:type="spellEnd"/>
-      <w:r>
-        <w:t xml:space="preserve"> Troughs wordt berekend en vandaar uit wordt een trend (bullish, bearish of </w:t>
-      </w:r>
-      <w:proofErr w:type="spellStart"/>
-      <w:r>
-        <w:t>sideway's</w:t>
-      </w:r>
-      <w:proofErr w:type="spellEnd"/>
-      <w:r>
-        <w:t>) beredeneerd</w:t>
-      </w:r>
-      <w:r>
-        <w:t xml:space="preserve"> (de </w:t>
-      </w:r>
-      <w:proofErr w:type="spellStart"/>
-      <w:r>
-        <w:t>sideway</w:t>
-      </w:r>
-      <w:r>
-        <w:t>’</w:t>
-      </w:r>
-      <w:r>
-        <w:t>s</w:t>
-      </w:r>
-      <w:proofErr w:type="spellEnd"/>
-      <w:r>
-        <w:t xml:space="preserve"> zal alleen naar voren komen als er te weinig zigzag punten zijn, meestal alleen bij nieuwe munten</w:t>
-      </w:r>
-      <w:r>
-        <w:t xml:space="preserve"> of zogenaamde </w:t>
-      </w:r>
-      <w:proofErr w:type="spellStart"/>
-      <w:r>
-        <w:t>flatliners</w:t>
-      </w:r>
-      <w:proofErr w:type="spellEnd"/>
-      <w:r>
         <w:t xml:space="preserve"> (er zit totaal geen beweging in)</w:t>
       </w:r>
       <w:r>
@@ -23777,11 +23331,7 @@
         <w:t xml:space="preserve">een getal is wat het zwaarste is). </w:t>
       </w:r>
       <w:r>
-        <w:t>Indien de trend positief is wordt het interval-</w:t>
-      </w:r>
-      <w:r>
-        <w:lastRenderedPageBreak/>
-        <w:t xml:space="preserve">gewicht bij het totaal opgeteld en indien de trend negatief is wordt het afgetrokken. </w:t>
+        <w:t xml:space="preserve">Indien de trend positief is wordt het interval-gewicht bij het totaal opgeteld en indien de trend negatief is wordt het afgetrokken. </w:t>
       </w:r>
       <w:r>
         <w:t xml:space="preserve">Het uiteindelijk resultaat </w:t>
@@ -24282,11 +23832,12 @@
       <w:pPr>
         <w:pStyle w:val="Kop2"/>
       </w:pPr>
-      <w:bookmarkStart w:id="51" w:name="_Toc173590503"/>
-      <w:r>
+      <w:bookmarkStart w:id="50" w:name="_Toc174092889"/>
+      <w:r>
+        <w:lastRenderedPageBreak/>
         <w:t>Verbindingen</w:t>
       </w:r>
-      <w:bookmarkEnd w:id="51"/>
+      <w:bookmarkEnd w:id="50"/>
     </w:p>
     <w:p>
       <w:pPr>
@@ -24347,7 +23898,7 @@
         <w:rPr>
           <w:lang w:val="nl-NL"/>
         </w:rPr>
-        <w:t xml:space="preserve">Wordt er een 1m </w:t>
+        <w:t xml:space="preserve">Wordt er een </w:t>
       </w:r>
       <w:proofErr w:type="spellStart"/>
       <w:r>
@@ -24431,7 +23982,47 @@
         <w:rPr>
           <w:lang w:val="nl-NL"/>
         </w:rPr>
-        <w:t>Daarna wordt de achterstand van de candles ingehaald (historische candles opvragen)</w:t>
+        <w:t xml:space="preserve">Wordt er een user </w:t>
+      </w:r>
+      <w:proofErr w:type="spellStart"/>
+      <w:r>
+        <w:rPr>
+          <w:lang w:val="nl-NL"/>
+        </w:rPr>
+        <w:t>ticker</w:t>
+      </w:r>
+      <w:proofErr w:type="spellEnd"/>
+      <w:r>
+        <w:rPr>
+          <w:lang w:val="nl-NL"/>
+        </w:rPr>
+        <w:t xml:space="preserve"> opgeze</w:t>
+      </w:r>
+      <w:r>
+        <w:rPr>
+          <w:lang w:val="nl-NL"/>
+        </w:rPr>
+        <w:t>t (die een continue verbinding nodig heeft)</w:t>
+      </w:r>
+      <w:r>
+        <w:rPr>
+          <w:lang w:val="nl-NL"/>
+        </w:rPr>
+        <w:t xml:space="preserve"> (</w:t>
+      </w:r>
+      <w:proofErr w:type="spellStart"/>
+      <w:r>
+        <w:rPr>
+          <w:lang w:val="nl-NL"/>
+        </w:rPr>
+        <w:t>trader</w:t>
+      </w:r>
+      <w:proofErr w:type="spellEnd"/>
+      <w:r>
+        <w:rPr>
+          <w:lang w:val="nl-NL"/>
+        </w:rPr>
+        <w:t>)</w:t>
       </w:r>
     </w:p>
     <w:p>
@@ -24449,49 +24040,7 @@
         <w:rPr>
           <w:lang w:val="nl-NL"/>
         </w:rPr>
-        <w:t xml:space="preserve">Wordt ieder uur de </w:t>
-      </w:r>
-      <w:proofErr w:type="spellStart"/>
-      <w:r>
-        <w:rPr>
-          <w:lang w:val="nl-NL"/>
-        </w:rPr>
-        <w:t>Fear</w:t>
-      </w:r>
-      <w:proofErr w:type="spellEnd"/>
-      <w:r>
-        <w:rPr>
-          <w:lang w:val="nl-NL"/>
-        </w:rPr>
-        <w:t xml:space="preserve"> </w:t>
-      </w:r>
-      <w:proofErr w:type="spellStart"/>
-      <w:r>
-        <w:rPr>
-          <w:lang w:val="nl-NL"/>
-        </w:rPr>
-        <w:t>and</w:t>
-      </w:r>
-      <w:proofErr w:type="spellEnd"/>
-      <w:r>
-        <w:rPr>
-          <w:lang w:val="nl-NL"/>
-        </w:rPr>
-        <w:t xml:space="preserve"> </w:t>
-      </w:r>
-      <w:proofErr w:type="spellStart"/>
-      <w:r>
-        <w:rPr>
-          <w:lang w:val="nl-NL"/>
-        </w:rPr>
-        <w:t>Greed</w:t>
-      </w:r>
-      <w:proofErr w:type="spellEnd"/>
-      <w:r>
-        <w:rPr>
-          <w:lang w:val="nl-NL"/>
-        </w:rPr>
-        <w:t xml:space="preserve"> index opgevraagd</w:t>
+        <w:t>Daarna wordt de achterstand van de candles ingehaald (historische candles opvragen)</w:t>
       </w:r>
     </w:p>
     <w:p>
@@ -24509,21 +24058,49 @@
         <w:rPr>
           <w:lang w:val="nl-NL"/>
         </w:rPr>
-        <w:t xml:space="preserve">Via </w:t>
+        <w:t xml:space="preserve">Wordt ieder uur de </w:t>
       </w:r>
       <w:proofErr w:type="spellStart"/>
       <w:r>
         <w:rPr>
           <w:lang w:val="nl-NL"/>
         </w:rPr>
-        <w:t>Tradingview</w:t>
+        <w:t>Fear</w:t>
       </w:r>
       <w:proofErr w:type="spellEnd"/>
       <w:r>
         <w:rPr>
           <w:lang w:val="nl-NL"/>
         </w:rPr>
-        <w:t xml:space="preserve"> wordt er een verbindingen gemaakt voor de Dollar index, S&amp;P enzovoort</w:t>
+        <w:t xml:space="preserve"> </w:t>
+      </w:r>
+      <w:proofErr w:type="spellStart"/>
+      <w:r>
+        <w:rPr>
+          <w:lang w:val="nl-NL"/>
+        </w:rPr>
+        <w:t>and</w:t>
+      </w:r>
+      <w:proofErr w:type="spellEnd"/>
+      <w:r>
+        <w:rPr>
+          <w:lang w:val="nl-NL"/>
+        </w:rPr>
+        <w:t xml:space="preserve"> </w:t>
+      </w:r>
+      <w:proofErr w:type="spellStart"/>
+      <w:r>
+        <w:rPr>
+          <w:lang w:val="nl-NL"/>
+        </w:rPr>
+        <w:t>Greed</w:t>
+      </w:r>
+      <w:proofErr w:type="spellEnd"/>
+      <w:r>
+        <w:rPr>
+          <w:lang w:val="nl-NL"/>
+        </w:rPr>
+        <w:t xml:space="preserve"> index opgevraagd</w:t>
       </w:r>
     </w:p>
     <w:p>
@@ -24541,7 +24118,7 @@
         <w:rPr>
           <w:lang w:val="nl-NL"/>
         </w:rPr>
-        <w:t xml:space="preserve">De </w:t>
+        <w:t xml:space="preserve">Via </w:t>
       </w:r>
       <w:proofErr w:type="spellStart"/>
       <w:r>
@@ -24555,19 +24132,7 @@
         <w:rPr>
           <w:lang w:val="nl-NL"/>
         </w:rPr>
-        <w:t xml:space="preserve"> </w:t>
-      </w:r>
-      <w:r>
-        <w:rPr>
-          <w:lang w:val="nl-NL"/>
-        </w:rPr>
-        <w:t xml:space="preserve">browser </w:t>
-      </w:r>
-      <w:r>
-        <w:rPr>
-          <w:lang w:val="nl-NL"/>
-        </w:rPr>
-        <w:t>maakt een heleboel verbindingen</w:t>
+        <w:t xml:space="preserve"> wordt er een verbindingen gemaakt voor de Dollar index, S&amp;P enzovoort</w:t>
       </w:r>
     </w:p>
     <w:p>
@@ -24585,12 +24150,102 @@
         <w:rPr>
           <w:lang w:val="nl-NL"/>
         </w:rPr>
+        <w:t xml:space="preserve">De </w:t>
+      </w:r>
+      <w:proofErr w:type="spellStart"/>
+      <w:r>
+        <w:rPr>
+          <w:lang w:val="nl-NL"/>
+        </w:rPr>
+        <w:t>Tradingview</w:t>
+      </w:r>
+      <w:proofErr w:type="spellEnd"/>
+      <w:r>
+        <w:rPr>
+          <w:lang w:val="nl-NL"/>
+        </w:rPr>
+        <w:t xml:space="preserve"> </w:t>
+      </w:r>
+      <w:r>
+        <w:rPr>
+          <w:lang w:val="nl-NL"/>
+        </w:rPr>
+        <w:t xml:space="preserve">browser </w:t>
+      </w:r>
+      <w:r>
+        <w:rPr>
+          <w:lang w:val="nl-NL"/>
+        </w:rPr>
+        <w:t>maakt een heleboel verbindingen</w:t>
+      </w:r>
+    </w:p>
+    <w:p>
+      <w:pPr>
+        <w:pStyle w:val="Geenafstand"/>
+        <w:numPr>
+          <w:ilvl w:val="0"/>
+          <w:numId w:val="9"/>
+        </w:numPr>
+        <w:rPr>
+          <w:lang w:val="nl-NL"/>
+        </w:rPr>
+      </w:pPr>
+      <w:r>
+        <w:rPr>
+          <w:lang w:val="nl-NL"/>
+        </w:rPr>
         <w:t>Optioneel wordt er naar een telegram kanaal geluisterd</w:t>
       </w:r>
     </w:p>
     <w:p>
       <w:pPr>
         <w:pStyle w:val="Geenafstand"/>
+        <w:numPr>
+          <w:ilvl w:val="0"/>
+          <w:numId w:val="9"/>
+        </w:numPr>
+        <w:rPr>
+          <w:lang w:val="nl-NL"/>
+        </w:rPr>
+      </w:pPr>
+      <w:r>
+        <w:rPr>
+          <w:lang w:val="nl-NL"/>
+        </w:rPr>
+        <w:t xml:space="preserve">Bij het activeren van een </w:t>
+      </w:r>
+      <w:proofErr w:type="spellStart"/>
+      <w:r>
+        <w:rPr>
+          <w:lang w:val="nl-NL"/>
+        </w:rPr>
+        <w:t>symbol</w:t>
+      </w:r>
+      <w:proofErr w:type="spellEnd"/>
+      <w:r>
+        <w:rPr>
+          <w:lang w:val="nl-NL"/>
+        </w:rPr>
+        <w:t xml:space="preserve"> wordt Altrady, </w:t>
+      </w:r>
+      <w:proofErr w:type="spellStart"/>
+      <w:r>
+        <w:rPr>
+          <w:lang w:val="nl-NL"/>
+        </w:rPr>
+        <w:t>Hypertrader</w:t>
+      </w:r>
+      <w:proofErr w:type="spellEnd"/>
+      <w:r>
+        <w:rPr>
+          <w:lang w:val="nl-NL"/>
+        </w:rPr>
+        <w:t xml:space="preserve"> of exchange opgestart</w:t>
+      </w:r>
+    </w:p>
+    <w:p>
+      <w:pPr>
+        <w:pStyle w:val="Geenafstand"/>
         <w:rPr>
           <w:lang w:val="nl-NL"/>
         </w:rPr>
@@ -24600,7 +24255,502 @@
       <w:pPr>
         <w:pStyle w:val="Kop2"/>
       </w:pPr>
-      <w:bookmarkStart w:id="52" w:name="_Toc173590504"/>
+      <w:bookmarkStart w:id="51" w:name="_Toc174092890"/>
+      <w:r>
+        <w:t xml:space="preserve">Connection lost / </w:t>
+      </w:r>
+      <w:proofErr w:type="spellStart"/>
+      <w:r>
+        <w:t>connection</w:t>
+      </w:r>
+      <w:proofErr w:type="spellEnd"/>
+      <w:r>
+        <w:t xml:space="preserve"> </w:t>
+      </w:r>
+      <w:proofErr w:type="spellStart"/>
+      <w:r>
+        <w:t>restored</w:t>
+      </w:r>
+      <w:bookmarkEnd w:id="51"/>
+      <w:proofErr w:type="spellEnd"/>
+    </w:p>
+    <w:p>
+      <w:pPr>
+        <w:pStyle w:val="Geenafstand"/>
+        <w:rPr>
+          <w:lang w:val="nl-NL"/>
+        </w:rPr>
+      </w:pPr>
+      <w:r>
+        <w:rPr>
+          <w:lang w:val="nl-NL"/>
+        </w:rPr>
+        <w:t xml:space="preserve">Zowel de </w:t>
+      </w:r>
+      <w:proofErr w:type="spellStart"/>
+      <w:r>
+        <w:rPr>
+          <w:lang w:val="nl-NL"/>
+        </w:rPr>
+        <w:t>kline</w:t>
+      </w:r>
+      <w:proofErr w:type="spellEnd"/>
+      <w:r>
+        <w:rPr>
+          <w:lang w:val="nl-NL"/>
+        </w:rPr>
+        <w:t xml:space="preserve">- als price </w:t>
+      </w:r>
+      <w:proofErr w:type="spellStart"/>
+      <w:r>
+        <w:rPr>
+          <w:lang w:val="nl-NL"/>
+        </w:rPr>
+        <w:t>ticker</w:t>
+      </w:r>
+      <w:proofErr w:type="spellEnd"/>
+      <w:r>
+        <w:rPr>
+          <w:lang w:val="nl-NL"/>
+        </w:rPr>
+        <w:t xml:space="preserve"> hebben een continue verbinding nodig. Echter deze kan onderbroken door exchange of andere netwerk issues. De scanner is dusdanig opgebouwd dat deze problemen gesignaleerd worden en hersteld worden. Er gaat echter wel tijd overheen want alle verbindingen worden hersteld, de eventuele achterstand in candles moeten worden ingehaald enzovoort</w:t>
+      </w:r>
+    </w:p>
+    <w:p>
+      <w:pPr>
+        <w:pStyle w:val="Geenafstand"/>
+        <w:rPr>
+          <w:lang w:val="nl-NL"/>
+        </w:rPr>
+      </w:pPr>
+    </w:p>
+    <w:p>
+      <w:pPr>
+        <w:pStyle w:val="Kop2"/>
+      </w:pPr>
+      <w:bookmarkStart w:id="52" w:name="_Toc174092891"/>
+      <w:r>
+        <w:t>De scanner geeft geen meldingen meer:</w:t>
+      </w:r>
+      <w:bookmarkEnd w:id="52"/>
+    </w:p>
+    <w:p>
+      <w:pPr>
+        <w:pStyle w:val="Geenafstand"/>
+        <w:rPr>
+          <w:lang w:val="nl-NL"/>
+        </w:rPr>
+      </w:pPr>
+      <w:r>
+        <w:rPr>
+          <w:lang w:val="nl-NL"/>
+        </w:rPr>
+        <w:t>Dat kan een aantal dingen zijn:</w:t>
+      </w:r>
+    </w:p>
+    <w:p>
+      <w:pPr>
+        <w:pStyle w:val="Geenafstand"/>
+        <w:rPr>
+          <w:lang w:val="nl-NL"/>
+        </w:rPr>
+      </w:pPr>
+      <w:r>
+        <w:rPr>
+          <w:lang w:val="nl-NL"/>
+        </w:rPr>
+        <w:t xml:space="preserve">-Er zijn geen meldingen (ook dat gebeurd, zeker bij </w:t>
+      </w:r>
+      <w:r>
+        <w:rPr>
+          <w:lang w:val="nl-NL"/>
+        </w:rPr>
+        <w:t>SBM</w:t>
+      </w:r>
+      <w:r>
+        <w:rPr>
+          <w:lang w:val="nl-NL"/>
+        </w:rPr>
+        <w:t>)</w:t>
+      </w:r>
+    </w:p>
+    <w:p>
+      <w:pPr>
+        <w:pStyle w:val="Geenafstand"/>
+        <w:rPr>
+          <w:lang w:val="nl-NL"/>
+        </w:rPr>
+      </w:pPr>
+      <w:r>
+        <w:rPr>
+          <w:lang w:val="nl-NL"/>
+        </w:rPr>
+        <w:t>-</w:t>
+      </w:r>
+      <w:r>
+        <w:rPr>
+          <w:lang w:val="nl-NL"/>
+        </w:rPr>
+        <w:t>D</w:t>
+      </w:r>
+      <w:r>
+        <w:rPr>
+          <w:lang w:val="nl-NL"/>
+        </w:rPr>
+        <w:t xml:space="preserve">e </w:t>
+      </w:r>
+      <w:r>
+        <w:rPr>
+          <w:lang w:val="nl-NL"/>
+        </w:rPr>
+        <w:t>minimale volume</w:t>
+      </w:r>
+      <w:r>
+        <w:rPr>
+          <w:lang w:val="nl-NL"/>
+        </w:rPr>
+        <w:t xml:space="preserve"> </w:t>
+      </w:r>
+      <w:r>
+        <w:rPr>
+          <w:lang w:val="nl-NL"/>
+        </w:rPr>
+        <w:t xml:space="preserve">(of minimale prijs) staat te hoog </w:t>
+      </w:r>
+    </w:p>
+    <w:p>
+      <w:pPr>
+        <w:pStyle w:val="Geenafstand"/>
+        <w:rPr>
+          <w:lang w:val="nl-NL"/>
+        </w:rPr>
+      </w:pPr>
+      <w:r>
+        <w:rPr>
+          <w:lang w:val="nl-NL"/>
+        </w:rPr>
+        <w:t xml:space="preserve">-Een andere </w:t>
+      </w:r>
+      <w:r>
+        <w:rPr>
+          <w:lang w:val="nl-NL"/>
+        </w:rPr>
+        <w:t xml:space="preserve">instelling </w:t>
+      </w:r>
+      <w:r>
+        <w:rPr>
+          <w:lang w:val="nl-NL"/>
+        </w:rPr>
+        <w:t>(vinkjes eerste tabblad)</w:t>
+      </w:r>
+    </w:p>
+    <w:p>
+      <w:pPr>
+        <w:pStyle w:val="Geenafstand"/>
+        <w:rPr>
+          <w:lang w:val="nl-NL"/>
+        </w:rPr>
+      </w:pPr>
+      <w:r>
+        <w:rPr>
+          <w:lang w:val="nl-NL"/>
+        </w:rPr>
+        <w:t xml:space="preserve">-De barometer is te laag </w:t>
+      </w:r>
+      <w:r>
+        <w:rPr>
+          <w:lang w:val="nl-NL"/>
+        </w:rPr>
+        <w:t xml:space="preserve">ingesteld </w:t>
+      </w:r>
+      <w:r>
+        <w:rPr>
+          <w:lang w:val="nl-NL"/>
+        </w:rPr>
+        <w:t>(de minimum barometer blokkeert dan signalen)</w:t>
+      </w:r>
+    </w:p>
+    <w:p>
+      <w:pPr>
+        <w:pStyle w:val="Geenafstand"/>
+        <w:rPr>
+          <w:lang w:val="nl-NL"/>
+        </w:rPr>
+      </w:pPr>
+      <w:r>
+        <w:rPr>
+          <w:lang w:val="nl-NL"/>
+        </w:rPr>
+        <w:t xml:space="preserve">-Je hebt de </w:t>
+      </w:r>
+      <w:proofErr w:type="spellStart"/>
+      <w:r>
+        <w:rPr>
+          <w:lang w:val="nl-NL"/>
+        </w:rPr>
+        <w:t>whitelist</w:t>
+      </w:r>
+      <w:proofErr w:type="spellEnd"/>
+      <w:r>
+        <w:rPr>
+          <w:lang w:val="nl-NL"/>
+        </w:rPr>
+        <w:t xml:space="preserve"> gebruikt in plaats van de blacklist.</w:t>
+      </w:r>
+    </w:p>
+    <w:p>
+      <w:pPr>
+        <w:pStyle w:val="Geenafstand"/>
+        <w:rPr>
+          <w:lang w:val="nl-NL"/>
+        </w:rPr>
+      </w:pPr>
+    </w:p>
+    <w:p>
+      <w:pPr>
+        <w:pStyle w:val="Geenafstand"/>
+        <w:rPr>
+          <w:lang w:val="nl-NL"/>
+        </w:rPr>
+      </w:pPr>
+      <w:r>
+        <w:rPr>
+          <w:lang w:val="nl-NL"/>
+        </w:rPr>
+        <w:t xml:space="preserve">Er is geen verbinding meer met </w:t>
+      </w:r>
+      <w:r>
+        <w:rPr>
+          <w:lang w:val="nl-NL"/>
+        </w:rPr>
+        <w:t>de actieve exchange</w:t>
+      </w:r>
+      <w:r>
+        <w:rPr>
+          <w:lang w:val="nl-NL"/>
+        </w:rPr>
+        <w:t xml:space="preserve"> (de getallen links boven lopen niet meer op)</w:t>
+      </w:r>
+    </w:p>
+    <w:p>
+      <w:pPr>
+        <w:pStyle w:val="Geenafstand"/>
+        <w:rPr>
+          <w:lang w:val="nl-NL"/>
+        </w:rPr>
+      </w:pPr>
+      <w:r>
+        <w:rPr>
+          <w:lang w:val="nl-NL"/>
+        </w:rPr>
+        <w:t xml:space="preserve">-De 1m stream is onderbroken (computer op </w:t>
+      </w:r>
+      <w:proofErr w:type="spellStart"/>
+      <w:r>
+        <w:rPr>
+          <w:lang w:val="nl-NL"/>
+        </w:rPr>
+        <w:t>hybernate</w:t>
+      </w:r>
+      <w:proofErr w:type="spellEnd"/>
+      <w:r>
+        <w:rPr>
+          <w:lang w:val="nl-NL"/>
+        </w:rPr>
+        <w:t>/sleep)</w:t>
+      </w:r>
+    </w:p>
+    <w:p>
+      <w:pPr>
+        <w:pStyle w:val="Geenafstand"/>
+        <w:rPr>
+          <w:lang w:val="nl-NL"/>
+        </w:rPr>
+      </w:pPr>
+      <w:r>
+        <w:rPr>
+          <w:lang w:val="nl-NL"/>
+        </w:rPr>
+        <w:t>-Je hebt van verbinding gewisseld (</w:t>
+      </w:r>
+      <w:proofErr w:type="spellStart"/>
+      <w:r>
+        <w:rPr>
+          <w:lang w:val="nl-NL"/>
+        </w:rPr>
+        <w:t>vpn</w:t>
+      </w:r>
+      <w:proofErr w:type="spellEnd"/>
+      <w:r>
+        <w:rPr>
+          <w:lang w:val="nl-NL"/>
+        </w:rPr>
+        <w:t xml:space="preserve">, of </w:t>
+      </w:r>
+      <w:r>
+        <w:rPr>
+          <w:lang w:val="nl-NL"/>
+        </w:rPr>
+        <w:t xml:space="preserve">van </w:t>
+      </w:r>
+      <w:r>
+        <w:rPr>
+          <w:lang w:val="nl-NL"/>
+        </w:rPr>
+        <w:t xml:space="preserve">wifi punt </w:t>
+      </w:r>
+      <w:r>
+        <w:rPr>
+          <w:lang w:val="nl-NL"/>
+        </w:rPr>
+        <w:t>gewisseld</w:t>
+      </w:r>
+      <w:r>
+        <w:rPr>
+          <w:lang w:val="nl-NL"/>
+        </w:rPr>
+        <w:t>)</w:t>
+      </w:r>
+    </w:p>
+    <w:p>
+      <w:pPr>
+        <w:pStyle w:val="Geenafstand"/>
+        <w:rPr>
+          <w:lang w:val="nl-NL"/>
+        </w:rPr>
+      </w:pPr>
+      <w:r>
+        <w:rPr>
+          <w:lang w:val="nl-NL"/>
+        </w:rPr>
+        <w:t xml:space="preserve">-De exchange heeft het enorm druk (vanwege een </w:t>
+      </w:r>
+      <w:proofErr w:type="spellStart"/>
+      <w:r>
+        <w:rPr>
+          <w:lang w:val="nl-NL"/>
+        </w:rPr>
+        <w:t>btc</w:t>
+      </w:r>
+      <w:proofErr w:type="spellEnd"/>
+      <w:r>
+        <w:rPr>
+          <w:lang w:val="nl-NL"/>
+        </w:rPr>
+        <w:t xml:space="preserve"> drop)</w:t>
+      </w:r>
+    </w:p>
+    <w:p>
+      <w:pPr>
+        <w:pStyle w:val="Geenafstand"/>
+        <w:rPr>
+          <w:lang w:val="nl-NL"/>
+        </w:rPr>
+      </w:pPr>
+    </w:p>
+    <w:p>
+      <w:pPr>
+        <w:pStyle w:val="Geenafstand"/>
+        <w:rPr>
+          <w:lang w:val="nl-NL"/>
+        </w:rPr>
+      </w:pPr>
+      <w:r>
+        <w:rPr>
+          <w:lang w:val="nl-NL"/>
+        </w:rPr>
+        <w:t>En als het niet een van bovenstaande is dan moeten we de error log in</w:t>
+      </w:r>
+      <w:r>
+        <w:rPr>
+          <w:lang w:val="nl-NL"/>
+        </w:rPr>
+        <w:t>. Het scheelt in tijd als je zelf de log al even opzoekt en de “technische” fout voor mij opzoekt (als je er niet uitkomt stuur mij dan gewoon de errorlog) D</w:t>
+      </w:r>
+      <w:r>
+        <w:rPr>
+          <w:lang w:val="nl-NL"/>
+        </w:rPr>
+        <w:t>e lo</w:t>
+      </w:r>
+      <w:r>
+        <w:rPr>
+          <w:lang w:val="nl-NL"/>
+        </w:rPr>
+        <w:t>c</w:t>
+      </w:r>
+      <w:r>
+        <w:rPr>
+          <w:lang w:val="nl-NL"/>
+        </w:rPr>
+        <w:t xml:space="preserve">atie </w:t>
+      </w:r>
+      <w:r>
+        <w:rPr>
+          <w:lang w:val="nl-NL"/>
+        </w:rPr>
+        <w:t xml:space="preserve">van de error </w:t>
+      </w:r>
+      <w:r>
+        <w:rPr>
+          <w:lang w:val="nl-NL"/>
+        </w:rPr>
+        <w:t>hiervan wordt in de</w:t>
+      </w:r>
+      <w:r>
+        <w:rPr>
+          <w:lang w:val="nl-NL"/>
+        </w:rPr>
+        <w:t>ze</w:t>
+      </w:r>
+      <w:r>
+        <w:rPr>
+          <w:lang w:val="nl-NL"/>
+        </w:rPr>
+        <w:t xml:space="preserve"> pdf genoemd</w:t>
+      </w:r>
+      <w:r>
+        <w:rPr>
+          <w:lang w:val="nl-NL"/>
+        </w:rPr>
+        <w:t xml:space="preserve"> bij de data bestanden.</w:t>
+      </w:r>
+    </w:p>
+    <w:p>
+      <w:pPr>
+        <w:pStyle w:val="Geenafstand"/>
+        <w:rPr>
+          <w:lang w:val="nl-NL"/>
+        </w:rPr>
+      </w:pPr>
+    </w:p>
+    <w:p>
+      <w:pPr>
+        <w:pStyle w:val="Geenafstand"/>
+        <w:rPr>
+          <w:lang w:val="nl-NL"/>
+        </w:rPr>
+      </w:pPr>
+      <w:r>
+        <w:rPr>
+          <w:lang w:val="nl-NL"/>
+        </w:rPr>
+        <w:t>Vaak helpt het om de scanner opnieuw op te starten. Als het vaak gebeurd is het verstandig om dit te melden, wellicht kan het opgelost worden en dat maakt het gebruik van de scanner (uiteindelijk) prettiger voor iedereen.</w:t>
+      </w:r>
+    </w:p>
+    <w:p>
+      <w:pPr>
+        <w:pStyle w:val="Geenafstand"/>
+        <w:rPr>
+          <w:lang w:val="nl-NL"/>
+        </w:rPr>
+      </w:pPr>
+    </w:p>
+    <w:p>
+      <w:pPr>
+        <w:pStyle w:val="Kop2"/>
+      </w:pPr>
+      <w:bookmarkStart w:id="53" w:name="_Toc174092892"/>
       <w:r>
         <w:t>Checklist voor als je g</w:t>
       </w:r>
@@ -24610,7 +24760,7 @@
       <w:r>
         <w:t xml:space="preserve"> krijgt…</w:t>
       </w:r>
-      <w:bookmarkEnd w:id="52"/>
+      <w:bookmarkEnd w:id="53"/>
     </w:p>
     <w:p>
       <w:pPr>
@@ -24641,7 +24791,25 @@
         <w:rPr>
           <w:lang w:val="nl-NL"/>
         </w:rPr>
-        <w:t>Bij de basismunten zijn er geen vinkje(s) aangezet</w:t>
+        <w:t xml:space="preserve">Bij de basismunten </w:t>
+      </w:r>
+      <w:r>
+        <w:rPr>
+          <w:lang w:val="nl-NL"/>
+        </w:rPr>
+        <w:t>is</w:t>
+      </w:r>
+      <w:r>
+        <w:rPr>
+          <w:lang w:val="nl-NL"/>
+        </w:rPr>
+        <w:t xml:space="preserve"> er geen vinkje aangezet</w:t>
+      </w:r>
+      <w:r>
+        <w:rPr>
+          <w:lang w:val="nl-NL"/>
+        </w:rPr>
+        <w:t xml:space="preserve"> bij het ophalen van candles</w:t>
       </w:r>
     </w:p>
     <w:p>
@@ -24659,7 +24827,19 @@
         <w:rPr>
           <w:lang w:val="nl-NL"/>
         </w:rPr>
-        <w:t>Op het tabblad signalen is er een te klein getal ingevuld bij de 24 uur change, effectief of 10 dagen effectief. Hierdoor worden alle munten afgekeurd omdat ze allemaal wel eens (ten minste) 20% bewegen.</w:t>
+        <w:t xml:space="preserve">Bij de basismunten is </w:t>
+      </w:r>
+      <w:r>
+        <w:rPr>
+          <w:lang w:val="nl-NL"/>
+        </w:rPr>
+        <w:t>h</w:t>
+      </w:r>
+      <w:r>
+        <w:rPr>
+          <w:lang w:val="nl-NL"/>
+        </w:rPr>
+        <w:t>et minimum volume te hoog ingesteld (sorteer de lijst met munten aan de linkerkant eens op volume en zie hoeveel er overblijft)</w:t>
       </w:r>
     </w:p>
     <w:p>
@@ -24677,7 +24857,13 @@
         <w:rPr>
           <w:lang w:val="nl-NL"/>
         </w:rPr>
-        <w:t>Op het tabblad signalen is een hoog getal ingevuld bij “nieuwe munt dagen”</w:t>
+        <w:t>Op het tabblad signalen is er een te klein getal ingevuld bij de 24 uur change, effectief of 10 dagen effectief. Hierdoor worden alle munten afgekeurd omdat ze allemaal wel eens (ten minste) 20% bewegen.</w:t>
+      </w:r>
+      <w:r>
+        <w:rPr>
+          <w:lang w:val="nl-NL"/>
+        </w:rPr>
+        <w:t xml:space="preserve"> (zet ze tijdelijk eens op 100%)</w:t>
       </w:r>
     </w:p>
     <w:p>
@@ -24695,7 +24881,7 @@
         <w:rPr>
           <w:lang w:val="nl-NL"/>
         </w:rPr>
-        <w:t>Het minimum volume bij de basismunten is te hoog ingesteld (sorteer de lijst met munten aan de linkerkant eens op volume en zie hoeveel er overblijft)</w:t>
+        <w:t>Op het tabblad signalen is een hoog getal ingevuld bij “nieuwe munt dagen”</w:t>
       </w:r>
     </w:p>
     <w:p>
@@ -24749,7 +24935,7 @@
         <w:rPr>
           <w:lang w:val="nl-NL"/>
         </w:rPr>
-        <w:t>Er staat teveel filters aan bij de long (of short) signalen (marktrend, interval trend, barometer waarden), zet deze voor de zekerheid eens uit om te zien of het verschil maakt.</w:t>
+        <w:t>Er staat teveel filters aan bij de long (of short) signalen (marktrend, interval trend, barometer waarden), zet deze eens uit om te zien of het verschil maakt.</w:t>
       </w:r>
     </w:p>
     <w:p>
@@ -24767,6 +24953,7 @@
         <w:rPr>
           <w:lang w:val="nl-NL"/>
         </w:rPr>
+        <w:lastRenderedPageBreak/>
         <w:t xml:space="preserve">Er is een munt op de </w:t>
       </w:r>
       <w:proofErr w:type="spellStart"/>
@@ -24782,6 +24969,12 @@
           <w:lang w:val="nl-NL"/>
         </w:rPr>
         <w:t xml:space="preserve"> gezet in plaats van de blacklist</w:t>
+      </w:r>
+      <w:r>
+        <w:rPr>
+          <w:lang w:val="nl-NL"/>
+        </w:rPr>
+        <w:t>.</w:t>
       </w:r>
     </w:p>
     <w:p>
@@ -24799,7 +24992,13 @@
         <w:rPr>
           <w:lang w:val="nl-NL"/>
         </w:rPr>
-        <w:t xml:space="preserve">Staan er veel foutmeldingen in het tabblad log of in de </w:t>
+        <w:t>En s</w:t>
+      </w:r>
+      <w:r>
+        <w:rPr>
+          <w:lang w:val="nl-NL"/>
+        </w:rPr>
+        <w:t xml:space="preserve">taan veel foutmeldingen in het tabblad log of in de </w:t>
       </w:r>
       <w:proofErr w:type="spellStart"/>
       <w:r>
@@ -24819,7 +25018,43 @@
         <w:rPr>
           <w:lang w:val="nl-NL"/>
         </w:rPr>
-        <w:t>, daar staan altijd wel wat meldingen in, maar als het iedere minuut bij alle munten gebeurd dan is er iets aan de hand.</w:t>
+        <w:t xml:space="preserve">, </w:t>
+      </w:r>
+      <w:r>
+        <w:rPr>
+          <w:lang w:val="nl-NL"/>
+        </w:rPr>
+        <w:t xml:space="preserve">nu </w:t>
+      </w:r>
+      <w:r>
+        <w:rPr>
+          <w:lang w:val="nl-NL"/>
+        </w:rPr>
+        <w:t xml:space="preserve">staan altijd wel </w:t>
+      </w:r>
+      <w:r>
+        <w:rPr>
+          <w:lang w:val="nl-NL"/>
+        </w:rPr>
+        <w:t xml:space="preserve">een paar </w:t>
+      </w:r>
+      <w:r>
+        <w:rPr>
+          <w:lang w:val="nl-NL"/>
+        </w:rPr>
+        <w:t xml:space="preserve">meldingen in, maar als het iedere minuut </w:t>
+      </w:r>
+      <w:r>
+        <w:rPr>
+          <w:lang w:val="nl-NL"/>
+        </w:rPr>
+        <w:t xml:space="preserve">en/of </w:t>
+      </w:r>
+      <w:r>
+        <w:rPr>
+          <w:lang w:val="nl-NL"/>
+        </w:rPr>
+        <w:t>bij alle munten gebeurd dan is er iets aan de hand.</w:t>
       </w:r>
     </w:p>
     <w:p>
@@ -24837,7 +25072,25 @@
         <w:rPr>
           <w:lang w:val="nl-NL"/>
         </w:rPr>
-        <w:t>Net de VPN of de WIFI aan of uitgezet, de scanner probeert zich wel te herstellen maar daar gaat soms wel een paar minuten overheen.</w:t>
+        <w:t>D</w:t>
+      </w:r>
+      <w:r>
+        <w:rPr>
+          <w:lang w:val="nl-NL"/>
+        </w:rPr>
+        <w:t xml:space="preserve">e VPN of de WIFI </w:t>
+      </w:r>
+      <w:r>
+        <w:rPr>
+          <w:lang w:val="nl-NL"/>
+        </w:rPr>
+        <w:t xml:space="preserve">is </w:t>
+      </w:r>
+      <w:r>
+        <w:rPr>
+          <w:lang w:val="nl-NL"/>
+        </w:rPr>
+        <w:t>aan of uitgezet, de scanner probeert zich wel te herstellen maar daar gaat een paar minuten overheen.</w:t>
       </w:r>
     </w:p>
     <w:p>
@@ -24861,13 +25114,31 @@
         <w:rPr>
           <w:lang w:val="nl-NL"/>
         </w:rPr>
-        <w:t xml:space="preserve">of de computer </w:t>
-      </w:r>
-      <w:r>
-        <w:rPr>
-          <w:lang w:val="nl-NL"/>
-        </w:rPr>
-        <w:t>eens opnieuw op</w:t>
+        <w:t>(</w:t>
+      </w:r>
+      <w:r>
+        <w:rPr>
+          <w:lang w:val="nl-NL"/>
+        </w:rPr>
+        <w:t>of de computer</w:t>
+      </w:r>
+      <w:r>
+        <w:rPr>
+          <w:lang w:val="nl-NL"/>
+        </w:rPr>
+        <w:t xml:space="preserve"> in het geval van netwerk storingen)</w:t>
+      </w:r>
+      <w:r>
+        <w:rPr>
+          <w:lang w:val="nl-NL"/>
+        </w:rPr>
+        <w:t xml:space="preserve"> eens opnieuw op</w:t>
+      </w:r>
+      <w:r>
+        <w:rPr>
+          <w:lang w:val="nl-NL"/>
+        </w:rPr>
+        <w:t>.</w:t>
       </w:r>
     </w:p>
     <w:p>
@@ -24933,7 +25204,7 @@
         <w:rPr>
           <w:lang w:val="nl-NL"/>
         </w:rPr>
-        <w:t xml:space="preserve">dat </w:t>
+        <w:t xml:space="preserve">dit </w:t>
       </w:r>
       <w:r>
         <w:rPr>
@@ -24963,7 +25234,19 @@
         <w:rPr>
           <w:lang w:val="nl-NL"/>
         </w:rPr>
-        <w:t xml:space="preserve"> (hiervoor moet je wel de kolom tekst zichtbaar maken)</w:t>
+        <w:t xml:space="preserve"> (hiervoor moet je wel de kolom tekst zichtbaar maken</w:t>
+      </w:r>
+      <w:r>
+        <w:rPr>
+          <w:lang w:val="nl-NL"/>
+        </w:rPr>
+        <w:t xml:space="preserve"> waar de reden van afkeuring komt te staan</w:t>
+      </w:r>
+      <w:r>
+        <w:rPr>
+          <w:lang w:val="nl-NL"/>
+        </w:rPr>
+        <w:t>)</w:t>
       </w:r>
       <w:r>
         <w:rPr>
@@ -24987,8 +25270,39 @@
         <w:rPr>
           <w:lang w:val="nl-NL"/>
         </w:rPr>
-        <w:lastRenderedPageBreak/>
-        <w:t>Als je nog steeds geen meldingen ontvangt vraag dan eens in de scanner groep, wellicht is er iets aan de hand met de exchange, de scanner?</w:t>
+        <w:t xml:space="preserve">Als je nog steeds geen meldingen ontvangt vraag dan eens in de scanner groep, wellicht is er iets aan de hand met de </w:t>
+      </w:r>
+      <w:proofErr w:type="spellStart"/>
+      <w:r>
+        <w:rPr>
+          <w:lang w:val="nl-NL"/>
+        </w:rPr>
+        <w:t>api</w:t>
+      </w:r>
+      <w:proofErr w:type="spellEnd"/>
+      <w:r>
+        <w:rPr>
+          <w:lang w:val="nl-NL"/>
+        </w:rPr>
+        <w:t xml:space="preserve"> van de </w:t>
+      </w:r>
+      <w:r>
+        <w:rPr>
+          <w:lang w:val="nl-NL"/>
+        </w:rPr>
+        <w:t>exchange</w:t>
+      </w:r>
+      <w:r>
+        <w:rPr>
+          <w:lang w:val="nl-NL"/>
+        </w:rPr>
+        <w:t xml:space="preserve"> of </w:t>
+      </w:r>
+      <w:r>
+        <w:rPr>
+          <w:lang w:val="nl-NL"/>
+        </w:rPr>
+        <w:t>de scanner?</w:t>
       </w:r>
     </w:p>
     <w:p>
@@ -25006,18 +25320,42 @@
         <w:rPr>
           <w:lang w:val="nl-NL"/>
         </w:rPr>
-        <w:t>Als je vragen over de instellingen hebt kun je deze altijd in de groep stellen</w:t>
+        <w:t xml:space="preserve">Je kunt altijd je vragen kwijt </w:t>
+      </w:r>
+      <w:r>
+        <w:rPr>
+          <w:lang w:val="nl-NL"/>
+        </w:rPr>
+        <w:t>in de groep</w:t>
+      </w:r>
+      <w:r>
+        <w:rPr>
+          <w:lang w:val="nl-NL"/>
+        </w:rPr>
+        <w:t xml:space="preserve"> en er bestaan geen domme vragen. En tip, vaak kun je voorbeelden van de </w:t>
+      </w:r>
+      <w:r>
+        <w:rPr>
+          <w:lang w:val="nl-NL"/>
+        </w:rPr>
+        <w:t xml:space="preserve">instellingen </w:t>
+      </w:r>
+      <w:r>
+        <w:rPr>
+          <w:lang w:val="nl-NL"/>
+        </w:rPr>
+        <w:t>vinden door even te zoeken.</w:t>
       </w:r>
     </w:p>
     <w:p>
       <w:pPr>
         <w:pStyle w:val="Kop1"/>
       </w:pPr>
-      <w:bookmarkStart w:id="53" w:name="_Toc173590505"/>
+      <w:bookmarkStart w:id="54" w:name="_Toc174092893"/>
       <w:r>
         <w:t>Support</w:t>
       </w:r>
-      <w:bookmarkEnd w:id="53"/>
+      <w:bookmarkEnd w:id="54"/>
     </w:p>
     <w:p>
       <w:pPr>
@@ -25031,11 +25369,11 @@
       <w:pPr>
         <w:pStyle w:val="Kop2"/>
       </w:pPr>
-      <w:bookmarkStart w:id="54" w:name="_Toc173590506"/>
+      <w:bookmarkStart w:id="55" w:name="_Toc174092894"/>
       <w:r>
         <w:t>Opmerkingen</w:t>
       </w:r>
-      <w:bookmarkEnd w:id="54"/>
+      <w:bookmarkEnd w:id="55"/>
     </w:p>
     <w:p>
       <w:pPr>
@@ -25123,11 +25461,11 @@
       <w:pPr>
         <w:pStyle w:val="Kop2"/>
       </w:pPr>
-      <w:bookmarkStart w:id="55" w:name="_Toc173590507"/>
+      <w:bookmarkStart w:id="56" w:name="_Toc174092895"/>
       <w:r>
         <w:t>Open source</w:t>
       </w:r>
-      <w:bookmarkEnd w:id="55"/>
+      <w:bookmarkEnd w:id="56"/>
     </w:p>
     <w:p>
       <w:pPr>
@@ -25231,11 +25569,11 @@
       <w:pPr>
         <w:pStyle w:val="Kop2"/>
       </w:pPr>
-      <w:bookmarkStart w:id="56" w:name="_Toc173590508"/>
+      <w:bookmarkStart w:id="57" w:name="_Toc174092896"/>
       <w:r>
         <w:t>Support groep</w:t>
       </w:r>
-      <w:bookmarkEnd w:id="56"/>
+      <w:bookmarkEnd w:id="57"/>
     </w:p>
     <w:p>
       <w:pPr>
@@ -25289,7 +25627,7 @@
                     </pic:cNvPicPr>
                   </pic:nvPicPr>
                   <pic:blipFill rotWithShape="1">
-                    <a:blip r:embed="rId43" cstate="print">
+                    <a:blip r:embed="rId46" cstate="print">
                       <a:extLst>
                         <a:ext uri="{28A0092B-C50C-407E-A947-70E740481C1C}">
                           <a14:useLocalDpi xmlns:a14="http://schemas.microsoft.com/office/drawing/2010/main" val="0"/>
@@ -25390,11 +25728,11 @@
       <w:pPr>
         <w:pStyle w:val="Kop2"/>
       </w:pPr>
-      <w:bookmarkStart w:id="57" w:name="_Toc173590509"/>
+      <w:bookmarkStart w:id="58" w:name="_Toc174092897"/>
       <w:r>
         <w:t>Support de programmeur</w:t>
       </w:r>
-      <w:bookmarkEnd w:id="57"/>
+      <w:bookmarkEnd w:id="58"/>
     </w:p>
     <w:p>
       <w:pPr>

</xml_diff>